<commit_message>
Add Copyright & Defamation .docx .pdf
Run make_ent_files.py on Copyright Basics and Defamation after merging
edits from Entertainment Copyright Basics.
</commit_message>
<xml_diff>
--- a/Copyright_Basics/Copyright_Basics.docx
+++ b/Copyright_Basics/Copyright_Basics.docx
@@ -67,9 +67,6 @@
       </w:r>
     </w:p>
     <w:p>
-      <w:pPr>
-        <w:pStyle w:val="Heading6"/>
-      </w:pPr>
       <w:bookmarkStart w:id="22" w:name="by-richard-dooling"/>
       <w:bookmarkEnd w:id="22"/>
       <w:r>
@@ -216,7 +213,7 @@
         </w:r>
       </w:hyperlink>
       <w:r>
-        <w:t xml:space="preserve">. It bears rewatching.</w:t>
+        <w:t xml:space="preserve">. We saw it in class. It bears rewatching.</w:t>
       </w:r>
     </w:p>
     <w:p>
@@ -379,7 +376,7 @@
     </w:p>
     <w:p>
       <w:r>
-        <w:t xml:space="preserve">All works? Or only "artistic works"? What about "bad" art? What an adver few sketches of circus to be used in an advertisement for a circus? Justice Oliver Wendell Holmes addressed the question in 1903.</w:t>
+        <w:t xml:space="preserve">All works? Or only "artistic works"? What about "bad" art? What about a few sketches to be used in an advertisement for a circus? Justice Oliver Wendell Holmes addressed the question in 1903.</w:t>
       </w:r>
     </w:p>
     <w:p>
@@ -481,6 +478,9 @@
           <w:t xml:space="preserve">Feist Publications v Rural Telephone Service</w:t>
         </w:r>
       </w:hyperlink>
+      <w:r>
+        <w:t xml:space="preserve">.</w:t>
+      </w:r>
     </w:p>
     <w:p>
       <w:r>
@@ -577,6 +577,9 @@
       </w:r>
     </w:p>
     <w:p>
+      <w:pPr>
+        <w:pStyle w:val="BlockQuote"/>
+      </w:pPr>
       <w:r>
         <w:t xml:space="preserve">For a work to be Copyrightable, it must be fixed. It also must possess a certain low level of creativity which courts have described as "very slight," "minimal," "modest."</w:t>
       </w:r>
@@ -675,7 +678,7 @@
         <w:pStyle w:val="BlockQuote"/>
       </w:pPr>
       <w:r>
-        <w:t xml:space="preserve">A work is 'fixed' . . . when its embodiment in a copy or phonorecord . . . is sufficiently permanent or stable to permit it to be perceived, reproduced or otherwise communicated for a period of more than transitory duration.</w:t>
+        <w:t xml:space="preserve">A work is 'fixed' … when its embodiment in a copy or phonorecord … is sufficiently permanent or stable to permit it to be perceived, reproduced or otherwise communicated for a period of more than transitory duration.</w:t>
       </w:r>
       <w:r>
         <w:t xml:space="preserve"> </w:t>
@@ -836,9 +839,6 @@
       </w:r>
     </w:p>
     <w:p>
-      <w:pPr>
-        <w:pStyle w:val="Heading6"/>
-      </w:pPr>
       <w:bookmarkStart w:id="52" w:name="court-of-appeals-5th-circuit-1981"/>
       <w:bookmarkEnd w:id="52"/>
       <w:r>
@@ -875,23 +875,6 @@
           <w:rPr>
             <w:rStyle w:val="Link"/>
           </w:rPr>
-          <w:t xml:space="preserve">case on Westlaw</w:t>
-        </w:r>
-      </w:hyperlink>
-    </w:p>
-    <w:p>
-      <w:pPr>
-        <w:pStyle w:val="Compact"/>
-        <w:numPr>
-          <w:numId w:val="1004"/>
-          <w:ilvl w:val="0"/>
-        </w:numPr>
-      </w:pPr>
-      <w:hyperlink r:id="rId55">
-        <w:r>
-          <w:rPr>
-            <w:rStyle w:val="Link"/>
-          </w:rPr>
           <w:t xml:space="preserve">Wikipedia</w:t>
         </w:r>
       </w:hyperlink>
@@ -903,235 +886,734 @@
       <w:pPr>
         <w:pStyle w:val="Heading4"/>
       </w:pPr>
-      <w:bookmarkStart w:id="56" w:name="facts"/>
+      <w:bookmarkStart w:id="55" w:name="facts"/>
+      <w:bookmarkEnd w:id="55"/>
+      <w:r>
+        <w:rPr>
+          <w:i/>
+        </w:rPr>
+        <w:t xml:space="preserve">Facts</w:t>
+      </w:r>
+    </w:p>
+    <w:p>
+      <w:r>
+        <w:t xml:space="preserve">In December 1968 the college-aged daughter of a wealthy Florida land developer was abducted from an Atlanta motel room and buried alive in a plywood and fiberglass capsule. A crude life-support system kept her alive for the five days she was underground before her rescue.</w:t>
+      </w:r>
+    </w:p>
+    <w:p>
+      <w:r>
+        <w:t xml:space="preserve">Gene Miller, a reporter for the</w:t>
+      </w:r>
+      <w:r>
+        <w:t xml:space="preserve"> </w:t>
+      </w:r>
+      <w:r>
+        <w:rPr>
+          <w:i/>
+        </w:rPr>
+        <w:t xml:space="preserve">Miami Herald</w:t>
+      </w:r>
+      <w:r>
+        <w:t xml:space="preserve">, covered the story and subsequently collaborated with the victim to write a book about the crime. Published in 1971 under the title</w:t>
+      </w:r>
+      <w:r>
+        <w:t xml:space="preserve"> </w:t>
+      </w:r>
+      <w:r>
+        <w:rPr>
+          <w:i/>
+        </w:rPr>
+        <w:t xml:space="preserve">83 Hours Till Dawn</w:t>
+      </w:r>
+      <w:r>
+        <w:t xml:space="preserve">, the book was copyrighted along with a condensed version in Reader's Digest and a serialization in the Ladies Home Journal.</w:t>
+      </w:r>
+    </w:p>
+    <w:p>
+      <w:r>
+        <w:t xml:space="preserve">The evidence at trial was conflicting on whether the scriptwriter relied almost entirely on the book in writing the screenplay or whether he arrived at his version of the kidnapping story independently. Both plaintiff and his expert witness testified to numerous similarities between the works. The jury, which had copies of the book and viewed the movie twice during the trial, found the movie infringed Miller's copyright and awarded him over $200,000 in damages and profits.</w:t>
+      </w:r>
+    </w:p>
+    <w:p>
+      <w:r>
+        <w:t xml:space="preserve">The most substantial question presented on appeal is whether the district court erred in instructing the jury that “research is copyrightable.”</w:t>
+      </w:r>
+    </w:p>
+    <w:p>
+      <w:pPr>
+        <w:pStyle w:val="Heading4"/>
+      </w:pPr>
+      <w:bookmarkStart w:id="56" w:name="is-research-copyrightable"/>
       <w:bookmarkEnd w:id="56"/>
       <w:r>
         <w:rPr>
           <w:i/>
         </w:rPr>
-        <w:t xml:space="preserve">Facts</w:t>
-      </w:r>
-    </w:p>
-    <w:p>
-      <w:r>
-        <w:t xml:space="preserve">In December 1968 the college-aged daughter of a wealthy Florida land developer was abducted from an Atlanta motel room and buried alive in a plywood and fiberglass capsule. A crude life-support system kept her alive for the five days she was underground before her rescue.</w:t>
-      </w:r>
-    </w:p>
-    <w:p>
-      <w:r>
-        <w:t xml:space="preserve">Gene Miller, a reporter for the</w:t>
-      </w:r>
-      <w:r>
-        <w:t xml:space="preserve"> </w:t>
-      </w:r>
-      <w:r>
-        <w:rPr>
-          <w:i/>
-        </w:rPr>
-        <w:t xml:space="preserve">Miami Herald</w:t>
-      </w:r>
-      <w:r>
-        <w:t xml:space="preserve">, covered the story and subsequently collaborated with the victim to write a book about the crime. Published in 1971 under the title</w:t>
-      </w:r>
-      <w:r>
-        <w:t xml:space="preserve"> </w:t>
-      </w:r>
-      <w:r>
-        <w:rPr>
-          <w:i/>
-        </w:rPr>
-        <w:t xml:space="preserve">83 Hours Till Dawn</w:t>
-      </w:r>
-      <w:r>
-        <w:t xml:space="preserve">, the book was copyrighted along with a condensed version in Reader's Digest and a serialization in the Ladies Home Journal.</w:t>
-      </w:r>
-    </w:p>
-    <w:p>
-      <w:r>
-        <w:t xml:space="preserve">The evidence at trial was conflicting on whether the scriptwriter relied almost entirely on the book in writing the screenplay or whether he arrived at his version of the kidnapping story independently. Both plaintiff and his expert witness testified to numerous similarities between the works. The jury, which had copies of the book and viewed the movie twice during the trial, found the movie infringed Miller's copyright and awarded him over $200,000 in damages and profits.</w:t>
-      </w:r>
-    </w:p>
-    <w:p>
-      <w:r>
-        <w:t xml:space="preserve">The most substantial question presented on appeal is whether the district court erred in instructing the jury that “research is copyrightable.”</w:t>
-      </w:r>
-    </w:p>
-    <w:p>
-      <w:r>
-        <w:t xml:space="preserve">The most substantial question presented on appeal is whether the district court erred in instructing the jury that "research is copyrightable…"</w:t>
+        <w:t xml:space="preserve">Is Research Copyrightable?</w:t>
+      </w:r>
+    </w:p>
+    <w:p>
+      <w:r>
+        <w:t xml:space="preserve">It is well settled that copyright protection extends only to an author's expression of facts and not to the facts themselves.</w:t>
+      </w:r>
+      <w:r>
+        <w:t xml:space="preserve"> </w:t>
+      </w:r>
+      <w:r>
+        <w:rPr>
+          <w:i/>
+        </w:rPr>
+        <w:t xml:space="preserve">See, e. g.,</w:t>
+      </w:r>
+      <w:r>
+        <w:t xml:space="preserve"> </w:t>
+      </w:r>
+      <w:r>
+        <w:t xml:space="preserve">[</w:t>
+      </w:r>
+      <w:r>
+        <w:rPr>
+          <w:i/>
+        </w:rPr>
+        <w:t xml:space="preserve">Rosemont Enterprises, Inc. v. Random House, Inc.,</w:t>
+      </w:r>
+      <w:r>
+        <w:t xml:space="preserve"> </w:t>
+      </w:r>
+      <w:r>
+        <w:t xml:space="preserve">(2d Cir. 1966)][rosemont] … This dichotomy between facts and their expression derives from the concept of originality which is the premise of copyright law. Under the Constitution, copyright protection may secure for a limited time to "Authors … the exclusive Right to their respective Writings." An "author" is one "to whom anything owes its origin; originator; maker; one who completes a work of science or literature."</w:t>
+      </w:r>
+      <w:r>
+        <w:t xml:space="preserve"> </w:t>
+      </w:r>
+      <w:hyperlink r:id="rId57">
+        <w:r>
+          <w:rPr>
+            <w:i/>
+            <w:rStyle w:val="Link"/>
+          </w:rPr>
+          <w:t xml:space="preserve">Burrow-Giles Lithographic Co. v. Sarony</w:t>
+        </w:r>
+        <w:r>
+          <w:rPr>
+            <w:rStyle w:val="Link"/>
+          </w:rPr>
+          <w:t xml:space="preserve"> </w:t>
+        </w:r>
+        <w:r>
+          <w:rPr>
+            <w:rStyle w:val="Link"/>
+          </w:rPr>
+          <w:t xml:space="preserve">(S.Ct. 1884)</w:t>
+        </w:r>
+      </w:hyperlink>
+      <w:r>
+        <w:t xml:space="preserve">. Obviously, a fact does not originate with the author of a book describing the fact. Neither does it originate with one who "discovers" the fact. "The discoverer merely finds and records. He may not claim that the facts are 'original' with him although there may be originality and hence authorship in the manner of reporting, i. e., the 'expression,' of the facts."</w:t>
+      </w:r>
+      <w:r>
+        <w:t xml:space="preserve"> </w:t>
+      </w:r>
+      <w:r>
+        <w:rPr>
+          <w:i/>
+        </w:rPr>
+        <w:t xml:space="preserve">Nimmer on Copyright</w:t>
+      </w:r>
+      <w:r>
+        <w:t xml:space="preserve"> </w:t>
+      </w:r>
+      <w:r>
+        <w:t xml:space="preserve">(1980). Thus, since facts do not owe their origin to any individual, they may not be copyrighted and are part of the public domain available to every person.</w:t>
+      </w:r>
+    </w:p>
+    <w:p>
+      <w:r>
+        <w:t xml:space="preserve">The district court's charge to the jury correctly stated that facts cannot be copyrighted. Nevertheless, in its order denying defendants' motion for a new trial the court said it viewed "the labor and expense of the research involved in the obtaining of those uncopyrightable facts to be intellectually distinct from those facts and more similar to the expression of the facts than to the facts themselves."</w:t>
+      </w:r>
+      <w:r>
+        <w:t xml:space="preserve"> </w:t>
+      </w:r>
+      <w:hyperlink r:id="rId58">
+        <w:r>
+          <w:rPr>
+            <w:i/>
+            <w:rStyle w:val="Link"/>
+          </w:rPr>
+          <w:t xml:space="preserve">Miller v. Universal City Studios, Inc.</w:t>
+        </w:r>
+      </w:hyperlink>
+      <w:r>
+        <w:t xml:space="preserve">. The court interpreted the copyright law to reward not only the effort and ingenuity involved in giving expression to facts, but also the efforts involved in discovering and exposing facts. In its view, an author could not be expected to expend his time and money in gathering facts if he knew those facts, and the profits to be derived therefrom, could be pirated by one who could then avoid the expense of obtaining the facts himself. Applying this reasoning to the case at bar, the court concluded "[i]n the age of television 'docudrama' to hold other than research is copyrightable is to violate the spirit of the copyright law and to provide to those persons and corporations lacking in requisite diligence and ingenuity a license to steal."</w:t>
+      </w:r>
+    </w:p>
+    <w:p>
+      <w:r>
+        <w:t xml:space="preserve">Thus the trial court's explanation of its understanding of its charge undercuts the argument to this Court that the word "research" was intended to mean the original expression by the author of the results of the research, rather than the labor of research.…</w:t>
+      </w:r>
+    </w:p>
+    <w:p>
+      <w:r>
+        <w:t xml:space="preserve">The labor involved in news gathering and distribution is not protected by copyright although it may be protected under a misappropriation theory of unfair competition.</w:t>
+      </w:r>
+      <w:r>
+        <w:t xml:space="preserve"> </w:t>
+      </w:r>
+      <w:hyperlink r:id="rId59">
+        <w:r>
+          <w:rPr>
+            <w:i/>
+            <w:rStyle w:val="Link"/>
+          </w:rPr>
+          <w:t xml:space="preserve">International News Service v. The Associated Press,</w:t>
+        </w:r>
+        <w:r>
+          <w:rPr>
+            <w:rStyle w:val="Link"/>
+          </w:rPr>
+          <w:t xml:space="preserve"> </w:t>
+        </w:r>
+        <w:r>
+          <w:rPr>
+            <w:rStyle w:val="Link"/>
+          </w:rPr>
+          <w:t xml:space="preserve">(S.Ct. 1918)</w:t>
+        </w:r>
+      </w:hyperlink>
+      <w:r>
+        <w:t xml:space="preserve">. In the</w:t>
+      </w:r>
+      <w:r>
+        <w:t xml:space="preserve"> </w:t>
+      </w:r>
+      <w:r>
+        <w:rPr>
+          <w:i/>
+        </w:rPr>
+        <w:t xml:space="preserve">International News</w:t>
+      </w:r>
+      <w:r>
+        <w:t xml:space="preserve"> </w:t>
+      </w:r>
+      <w:r>
+        <w:t xml:space="preserve">case, the Supreme Court commented in dicta that while a newspaper story, as a literary production, can by copyrighted,</w:t>
+      </w:r>
+    </w:p>
+    <w:p>
+      <w:pPr>
+        <w:pStyle w:val="BlockQuote"/>
+      </w:pPr>
+      <w:r>
+        <w:t xml:space="preserve">the news element---the information respecting current events contained in the literary production---is not the creation of the writer, but is a report of matters that ordinarily are</w:t>
+      </w:r>
+      <w:r>
+        <w:t xml:space="preserve"> </w:t>
+      </w:r>
+      <w:r>
+        <w:rPr>
+          <w:i/>
+        </w:rPr>
+        <w:t xml:space="preserve">publici juris</w:t>
+      </w:r>
+      <w:r>
+        <w:t xml:space="preserve">; it is the history of the day. It is not to be supposed that the framers of the Constitution … intended to confer upon one who might happen to be the first to report a historic event the exclusive right for any period to spread the knowledge of it.</w:t>
+      </w:r>
+    </w:p>
+    <w:p>
+      <w:r>
+        <w:rPr>
+          <w:i/>
+        </w:rPr>
+        <w:t xml:space="preserve">Id.</w:t>
+      </w:r>
+    </w:p>
+    <w:p>
+      <w:r>
+        <w:t xml:space="preserve">Apart from the directory cases, the only decision cited to this Court which lends support for the challenged instruction is</w:t>
+      </w:r>
+      <w:r>
+        <w:t xml:space="preserve"> </w:t>
+      </w:r>
+      <w:hyperlink r:id="rId60">
+        <w:r>
+          <w:rPr>
+            <w:i/>
+            <w:rStyle w:val="Link"/>
+          </w:rPr>
+          <w:t xml:space="preserve">Toksvig v. Bruce Publishing Co.,</w:t>
+        </w:r>
+        <w:r>
+          <w:rPr>
+            <w:rStyle w:val="Link"/>
+          </w:rPr>
+          <w:t xml:space="preserve"> </w:t>
+        </w:r>
+        <w:r>
+          <w:rPr>
+            <w:rStyle w:val="Link"/>
+          </w:rPr>
+          <w:t xml:space="preserve">(7th Cir. 1950)</w:t>
+        </w:r>
+      </w:hyperlink>
+      <w:r>
+        <w:t xml:space="preserve">. In</w:t>
+      </w:r>
+      <w:r>
+        <w:t xml:space="preserve"> </w:t>
+      </w:r>
+      <w:r>
+        <w:rPr>
+          <w:i/>
+        </w:rPr>
+        <w:t xml:space="preserve">Toksvig,</w:t>
+      </w:r>
+      <w:r>
+        <w:t xml:space="preserve"> </w:t>
+      </w:r>
+      <w:r>
+        <w:t xml:space="preserve">plaintiff had written a biography of Hans Christian Anderson after extensive research of primary Danish sources. Defendant, who could not read Danish, copied twenty-four specific passages from plaintiff's book in writing her own biography. The Seventh Circuit held the copying of these passages, original translations from Danish separately copyrightable under</w:t>
+      </w:r>
+      <w:r>
+        <w:t xml:space="preserve"> </w:t>
+      </w:r>
+      <w:hyperlink r:id="rId61">
+        <w:r>
+          <w:rPr>
+            <w:rStyle w:val="Link"/>
+          </w:rPr>
+          <w:t xml:space="preserve">17 U.S.C. § 6 (1970)</w:t>
+        </w:r>
+      </w:hyperlink>
+      <w:r>
+        <w:t xml:space="preserve">, constituted copyright infringement. The court went on to reject defendant's fair use defense, primarily because defendant's use of the translations from Danish had allowed her to write her biography in one-third the time it took plaintiff. The court said the question was not whether defendant could have obtained the same information by going to the sources plaintiff had used, but whether she in fact had done her own independent research.</w:t>
+      </w:r>
+      <w:r>
+        <w:t xml:space="preserve"> </w:t>
+      </w:r>
+      <w:r>
+        <w:rPr>
+          <w:i/>
+        </w:rPr>
+        <w:t xml:space="preserve">Id.</w:t>
+      </w:r>
+      <w:r>
+        <w:t xml:space="preserve"> </w:t>
+      </w:r>
+      <w:r>
+        <w:t xml:space="preserve">at 667.</w:t>
+      </w:r>
+    </w:p>
+    <w:p>
+      <w:r>
+        <w:t xml:space="preserve">Although most circuits apparently have not addressed the question, the idea that historical research is copyrightable was expressly rejected by the Second Circuit in the more soundly reasoned case of</w:t>
+      </w:r>
+      <w:r>
+        <w:t xml:space="preserve"> </w:t>
+      </w:r>
+      <w:hyperlink r:id="rId62">
+        <w:r>
+          <w:rPr>
+            <w:i/>
+            <w:rStyle w:val="Link"/>
+          </w:rPr>
+          <w:t xml:space="preserve">Rosemont Enterprises, Inc. v. Random House, Inc.,</w:t>
+        </w:r>
+        <w:r>
+          <w:rPr>
+            <w:rStyle w:val="Link"/>
+          </w:rPr>
+          <w:t xml:space="preserve"> </w:t>
+        </w:r>
+        <w:r>
+          <w:rPr>
+            <w:rStyle w:val="Link"/>
+          </w:rPr>
+          <w:t xml:space="preserve">(2d Cir. 1966)</w:t>
+        </w:r>
+      </w:hyperlink>
+      <w:r>
+        <w:t xml:space="preserve">. In</w:t>
+      </w:r>
+      <w:r>
+        <w:t xml:space="preserve"> </w:t>
+      </w:r>
+      <w:r>
+        <w:rPr>
+          <w:i/>
+        </w:rPr>
+        <w:t xml:space="preserve">Rosemont,</w:t>
+      </w:r>
+      <w:r>
+        <w:t xml:space="preserve"> </w:t>
+      </w:r>
+      <w:r>
+        <w:t xml:space="preserve">it was alleged that defendant's biography of Howard Hughes infringed the copyright on a series of</w:t>
+      </w:r>
+      <w:r>
+        <w:t xml:space="preserve"> </w:t>
+      </w:r>
+      <w:r>
+        <w:rPr>
+          <w:i/>
+        </w:rPr>
+        <w:t xml:space="preserve">Look</w:t>
+      </w:r>
+      <w:r>
+        <w:t xml:space="preserve"> </w:t>
+      </w:r>
+      <w:r>
+        <w:t xml:space="preserve">articles about Hughes. The district court had asserted in sweeping language that an author is not entitled to utilize the fruits of another's labor in lieu of independent research, relying on</w:t>
+      </w:r>
+      <w:r>
+        <w:t xml:space="preserve"> </w:t>
+      </w:r>
+      <w:r>
+        <w:rPr>
+          <w:i/>
+        </w:rPr>
+        <w:t xml:space="preserve">Toksvig.</w:t>
+      </w:r>
+      <w:r>
+        <w:t xml:space="preserve"> </w:t>
+      </w:r>
+      <w:r>
+        <w:t xml:space="preserve">The Second Circuit reversed. While not challenging the holding of</w:t>
+      </w:r>
+      <w:r>
+        <w:t xml:space="preserve"> </w:t>
+      </w:r>
+      <w:r>
+        <w:rPr>
+          <w:i/>
+        </w:rPr>
+        <w:t xml:space="preserve">Toksvig</w:t>
+      </w:r>
+      <w:r>
+        <w:t xml:space="preserve"> </w:t>
+      </w:r>
+      <w:r>
+        <w:t xml:space="preserve">that substantial copying of specific passages amounted to copyright infringement, it rejected the language regarding independent research:</w:t>
+      </w:r>
+    </w:p>
+    <w:p>
+      <w:pPr>
+        <w:pStyle w:val="BlockQuote"/>
+      </w:pPr>
+      <w:r>
+        <w:t xml:space="preserve">We … cannot subscribe to the view that an author is absolutely precluded from saving time and effort by referring to and relying upon prior published material.… It is just such wasted effort that the proscription against the copyright of ideas and facts, and to a lesser extent the privilege of fair use, are designed to prevent.</w:t>
+      </w:r>
+    </w:p>
+    <w:p>
+      <w:hyperlink r:id="rId62">
+        <w:r>
+          <w:rPr>
+            <w:i/>
+            <w:rStyle w:val="Link"/>
+          </w:rPr>
+          <w:t xml:space="preserve">Rosemont</w:t>
+        </w:r>
+      </w:hyperlink>
+      <w:r>
+        <w:t xml:space="preserve">.</w:t>
+      </w:r>
+    </w:p>
+    <w:p>
+      <w:r>
+        <w:t xml:space="preserve">The Second Circuit has adhered to its position in the most recent appellate case to address the question,</w:t>
+      </w:r>
+      <w:r>
+        <w:t xml:space="preserve"> </w:t>
+      </w:r>
+      <w:hyperlink r:id="rId63">
+        <w:r>
+          <w:rPr>
+            <w:i/>
+            <w:rStyle w:val="Link"/>
+          </w:rPr>
+          <w:t xml:space="preserve">Hoehling v. Universal City Studios, Inc.,</w:t>
+        </w:r>
+        <w:r>
+          <w:rPr>
+            <w:rStyle w:val="Link"/>
+          </w:rPr>
+          <w:t xml:space="preserve"> </w:t>
+        </w:r>
+        <w:r>
+          <w:rPr>
+            <w:rStyle w:val="Link"/>
+          </w:rPr>
+          <w:t xml:space="preserve">(2d Cir.)</w:t>
+        </w:r>
+      </w:hyperlink>
+      <w:r>
+        <w:t xml:space="preserve">.</w:t>
+      </w:r>
+      <w:r>
+        <w:t xml:space="preserve"> </w:t>
+      </w:r>
+      <w:r>
+        <w:rPr>
+          <w:i/>
+        </w:rPr>
+        <w:t xml:space="preserve">Hoehling</w:t>
+      </w:r>
+      <w:r>
+        <w:t xml:space="preserve"> </w:t>
+      </w:r>
+      <w:r>
+        <w:t xml:space="preserve">involved various literary accounts of the last voyage and mysterious destruction of the German dirigible Hindenberg. Plaintiff A.A. Hoehling published a book in 1962 entitled,</w:t>
+      </w:r>
+      <w:r>
+        <w:t xml:space="preserve"> </w:t>
+      </w:r>
+      <w:r>
+        <w:rPr>
+          <w:i/>
+        </w:rPr>
+        <w:t xml:space="preserve">Who Destroyed the Hindenberg?</w:t>
+      </w:r>
+      <w:r>
+        <w:t xml:space="preserve"> </w:t>
+      </w:r>
+      <w:r>
+        <w:t xml:space="preserve">Written as a factual account in an objective, reportorial style, the premise of his extensively researched book was that the Hindenberg had been deliberately sabotaged by a member of its crew to embarrass the Nazi regime. Ten years later, defendant Michael McDonald Mooney published his book,</w:t>
+      </w:r>
+      <w:r>
+        <w:t xml:space="preserve"> </w:t>
+      </w:r>
+      <w:r>
+        <w:rPr>
+          <w:i/>
+        </w:rPr>
+        <w:t xml:space="preserve">The Hindenberg.</w:t>
+      </w:r>
+      <w:r>
+        <w:t xml:space="preserve"> </w:t>
+      </w:r>
+      <w:r>
+        <w:t xml:space="preserve">While a more literary than historical account, it also hypothesized sabotage. Universal City Studios purchased the movie rights to Mooney's book and produced a movie under the same title, although the movie differed somewhat from the book. During the litigation, Mooney acknowledged he had consulted Hoehling's book and relied on it for some details in writing his own, but he maintained he first discovered the sabotage theory in Dale Titler's</w:t>
+      </w:r>
+      <w:r>
+        <w:t xml:space="preserve"> </w:t>
+      </w:r>
+      <w:r>
+        <w:rPr>
+          <w:i/>
+        </w:rPr>
+        <w:t xml:space="preserve">Wings of Mystery</w:t>
+      </w:r>
+      <w:r>
+        <w:t xml:space="preserve">, also released in 1962.</w:t>
+      </w:r>
+    </w:p>
+    <w:p>
+      <w:r>
+        <w:t xml:space="preserve">Hoehling sued Mooney and Universal for copyright infringement. The district court granted defendants' motion for summary judgment and the Second Circuit affirmed, holding that, assuming both copying and substantial similarity, all the similarities pertained to categories of noncopyrightable material. The court noted the sabotage hypothesis espoused in Hoehling's book was based entirely on interpretation of historical fact and was not copyrightable.</w:t>
+      </w:r>
+      <w:r>
+        <w:t xml:space="preserve"> </w:t>
+      </w:r>
+      <w:hyperlink r:id="rId63">
+        <w:r>
+          <w:rPr>
+            <w:i/>
+            <w:rStyle w:val="Link"/>
+          </w:rPr>
+          <w:t xml:space="preserve">Hoehling v. Universal City Studios, Inc.</w:t>
+        </w:r>
+      </w:hyperlink>
+      <w:r>
+        <w:t xml:space="preserve">. The same reasoning applied to Hoehling's claim that a number of specific facts, ascertained through his personal research, were copied by defendants. Relying on the</w:t>
+      </w:r>
+      <w:r>
+        <w:t xml:space="preserve"> </w:t>
+      </w:r>
+      <w:r>
+        <w:rPr>
+          <w:i/>
+        </w:rPr>
+        <w:t xml:space="preserve">Rosemont</w:t>
+      </w:r>
+      <w:r>
+        <w:t xml:space="preserve"> </w:t>
+      </w:r>
+      <w:r>
+        <w:t xml:space="preserve">case, the court stated that factual information is in the public domain and "each [defendant] had the right to 'avail himself of the facts contained' in Hoehling's book and to 'use such information, whether correct or incorrect, in his own literary work.'"</w:t>
+      </w:r>
+    </w:p>
+    <w:p>
+      <w:r>
+        <w:t xml:space="preserve">We find the approach taken by the Second Circuit in</w:t>
+      </w:r>
+      <w:r>
+        <w:t xml:space="preserve"> </w:t>
+      </w:r>
+      <w:r>
+        <w:rPr>
+          <w:i/>
+        </w:rPr>
+        <w:t xml:space="preserve">Hoehling</w:t>
+      </w:r>
+      <w:r>
+        <w:t xml:space="preserve"> </w:t>
+      </w:r>
+      <w:r>
+        <w:t xml:space="preserve">and</w:t>
+      </w:r>
+      <w:r>
+        <w:t xml:space="preserve"> </w:t>
+      </w:r>
+      <w:r>
+        <w:rPr>
+          <w:i/>
+        </w:rPr>
+        <w:t xml:space="preserve">Rosemont</w:t>
+      </w:r>
+      <w:r>
+        <w:t xml:space="preserve"> </w:t>
+      </w:r>
+      <w:r>
+        <w:t xml:space="preserve">to be more consistent with the purpose and intended scope of protection under the copyright law than that implied by</w:t>
+      </w:r>
+      <w:r>
+        <w:t xml:space="preserve"> </w:t>
+      </w:r>
+      <w:r>
+        <w:rPr>
+          <w:i/>
+        </w:rPr>
+        <w:t xml:space="preserve">Toksvig.</w:t>
+      </w:r>
+      <w:r>
+        <w:t xml:space="preserve"> </w:t>
+      </w:r>
+      <w:r>
+        <w:t xml:space="preserve">The line drawn between uncopyrightable facts and copyrightable expression of facts serves an important purpose in copyright law. It provides a means of balancing the public's interest in stimulating creative activity, as embodied in the Copyright Clause, against the public's need for unrestrained access to information. It allows a subsequent author to build upon and add to prior accomplishments without unnecessary duplication of effort. As expressed by the Second Circuit in</w:t>
+      </w:r>
+      <w:r>
+        <w:t xml:space="preserve"> </w:t>
+      </w:r>
+      <w:hyperlink r:id="rId63">
+        <w:r>
+          <w:rPr>
+            <w:i/>
+            <w:rStyle w:val="Link"/>
+          </w:rPr>
+          <w:t xml:space="preserve">Hoehling</w:t>
+        </w:r>
+      </w:hyperlink>
+      <w:r>
+        <w:t xml:space="preserve">:</w:t>
+      </w:r>
+    </w:p>
+    <w:p>
+      <w:pPr>
+        <w:pStyle w:val="BlockQuote"/>
+      </w:pPr>
+      <w:r>
+        <w:t xml:space="preserve">The copyright provides a financial incentive to those who would add to the corpus of existing knowledge by creating original works. Nevertheless, the protection afforded the copyright holder has never extended to history, be it documented fact or explanatory hypothesis. The rationale for this doctrine is that the cause of knowledge is best served when history is the common property of all, and each generation remains free to draw upon the discoveries and insights of the past. Accordingly, the scope of copyright in historical accounts is narrow indeed, embracing no more than the author's original expression of particular facts and theories already in the public domain.</w:t>
+      </w:r>
+    </w:p>
+    <w:p>
+      <w:r>
+        <w:t xml:space="preserve">The valuable distinction in copyright law between facts and the expression of facts cannot be maintained if research is held to be copyrightable. There is no rational basis for distinguishing between facts and the research involved in obtaining facts. To hold that research is copyrightable is no more or no less than to hold that the facts discovered as a result of research are entitled to copyright protection. Plaintiff argues that extending copyright protection to research would not upset the balance because it would not give the researcher/author a monopoly over the facts but would only ensure that later writers obtain the facts independently or follow the guidelines of fair use if the facts are no longer discoverable. But this is precisely the scope of protection given any copyrighted matter, and the law is clear that facts are not entitled to such protection. We conclude that the district court erred in instructing the jury that research is copyrightable.</w:t>
+      </w:r>
+    </w:p>
+    <w:p>
+      <w:r>
+        <w:t xml:space="preserve">Viewing the record as a whole, the Court is left with a substantial and ineradicable doubt as to whether the jury was properly guided in its deliberations.</w:t>
+      </w:r>
+      <w:r>
+        <w:t xml:space="preserve"> </w:t>
+      </w:r>
+      <w:r>
+        <w:rPr>
+          <w:i/>
+        </w:rPr>
+        <w:t xml:space="preserve">See</w:t>
+      </w:r>
+      <w:r>
+        <w:t xml:space="preserve"> </w:t>
+      </w:r>
+      <w:hyperlink r:id="rId64">
+        <w:r>
+          <w:rPr>
+            <w:i/>
+            <w:rStyle w:val="Link"/>
+          </w:rPr>
+          <w:t xml:space="preserve">McCullough v. Beech Aircraft Corp.,</w:t>
+        </w:r>
+        <w:r>
+          <w:rPr>
+            <w:rStyle w:val="Link"/>
+          </w:rPr>
+          <w:t xml:space="preserve"> </w:t>
+        </w:r>
+        <w:r>
+          <w:rPr>
+            <w:rStyle w:val="Link"/>
+          </w:rPr>
+          <w:t xml:space="preserve">587 F.2d 754 (5th Cir. 1979)</w:t>
+        </w:r>
+      </w:hyperlink>
+      <w:r>
+        <w:t xml:space="preserve">.</w:t>
+      </w:r>
+    </w:p>
+    <w:p>
+      <w:r>
+        <w:t xml:space="preserve">Because there is uncertainty as to whether the jury was actually misled, the erroneous instruction cannot be ruled harmless and a new trial is required.</w:t>
+      </w:r>
+    </w:p>
+    <w:p>
+      <w:r>
+        <w:t xml:space="preserve">REVERSED AND REMANDED.</w:t>
       </w:r>
     </w:p>
     <w:p>
       <w:pPr>
         <w:pStyle w:val="Heading4"/>
       </w:pPr>
-      <w:bookmarkStart w:id="57" w:name="is-research-copyrightable"/>
-      <w:bookmarkEnd w:id="57"/>
-      <w:r>
-        <w:rPr>
-          <w:i/>
-        </w:rPr>
-        <w:t xml:space="preserve">Is Research Copyrightable?</w:t>
-      </w:r>
-    </w:p>
-    <w:p>
+      <w:bookmarkStart w:id="65" w:name="notes-on-miller-v.-universal"/>
+      <w:bookmarkEnd w:id="65"/>
+      <w:r>
+        <w:t xml:space="preserve">Notes On</w:t>
+      </w:r>
+      <w:r>
+        <w:t xml:space="preserve"> </w:t>
+      </w:r>
+      <w:r>
+        <w:rPr>
+          <w:i/>
+        </w:rPr>
+        <w:t xml:space="preserve">Miller v. Universal</w:t>
+      </w:r>
+    </w:p>
+    <w:p>
+      <w:pPr>
+        <w:pStyle w:val="BlockQuote"/>
+      </w:pPr>
       <w:r>
         <w:t xml:space="preserve">It is well settled that copyright protection extends only to an author's expression of facts and not to the facts themselves.</w:t>
       </w:r>
-      <w:r>
-        <w:t xml:space="preserve"> </w:t>
-      </w:r>
-      <w:r>
-        <w:rPr>
-          <w:i/>
-        </w:rPr>
-        <w:t xml:space="preserve">See, e. g.,</w:t>
-      </w:r>
-      <w:r>
-        <w:t xml:space="preserve"> </w:t>
-      </w:r>
-      <w:hyperlink r:id="rId58">
-        <w:r>
-          <w:rPr>
-            <w:i/>
-            <w:rStyle w:val="Link"/>
-          </w:rPr>
-          <w:t xml:space="preserve">Rosemont Enterprises, Inc. v. Random House, Inc.,</w:t>
-        </w:r>
-        <w:r>
-          <w:rPr>
-            <w:rStyle w:val="Link"/>
-          </w:rPr>
-          <w:t xml:space="preserve"> </w:t>
-        </w:r>
-        <w:r>
-          <w:rPr>
-            <w:rStyle w:val="Link"/>
-          </w:rPr>
-          <w:t xml:space="preserve">(2d Cir. 1966)</w:t>
-        </w:r>
-      </w:hyperlink>
-      <w:r>
-        <w:t xml:space="preserve">… This dichotomy between facts and their expression derives from the concept of originality which is the premise of copyright law. Under the Constitution, copyright protection may secure for a limited time to "Authors … the exclusive Right to their respective Writings." An "author" is one "to whom anything owes its origin; originator; maker; one who completes a work of science or literature."</w:t>
-      </w:r>
-      <w:r>
-        <w:t xml:space="preserve"> </w:t>
-      </w:r>
-      <w:hyperlink r:id="rId59">
-        <w:r>
-          <w:rPr>
-            <w:i/>
-            <w:rStyle w:val="Link"/>
-          </w:rPr>
-          <w:t xml:space="preserve">Burrow-Giles Lithographic Co. v. Sarony</w:t>
-        </w:r>
-        <w:r>
-          <w:rPr>
-            <w:rStyle w:val="Link"/>
-          </w:rPr>
-          <w:t xml:space="preserve"> </w:t>
-        </w:r>
-        <w:r>
-          <w:rPr>
-            <w:rStyle w:val="Link"/>
-          </w:rPr>
-          <w:t xml:space="preserve">(S.Ct. 1884)</w:t>
-        </w:r>
-      </w:hyperlink>
-      <w:r>
-        <w:t xml:space="preserve">. Obviously, a fact does not originate with the author of a book describing the fact. Neither does it originate with one who "discovers" the fact. "The discoverer merely finds and records. He may not claim that the facts are 'original' with him although there may be originality and hence authorship in the manner of reporting, i. e., the 'expression,' of the facts."</w:t>
-      </w:r>
-      <w:r>
-        <w:t xml:space="preserve"> </w:t>
-      </w:r>
-      <w:r>
-        <w:rPr>
-          <w:i/>
-        </w:rPr>
-        <w:t xml:space="preserve">Nimmer on Copyright</w:t>
-      </w:r>
-      <w:r>
-        <w:t xml:space="preserve"> </w:t>
-      </w:r>
-      <w:r>
-        <w:t xml:space="preserve">(1980). Thus, since facts do not owe their origin to any individual, they may not be copyrighted and are part of the public domain available to every person.</w:t>
-      </w:r>
-    </w:p>
-    <w:p>
-      <w:r>
-        <w:t xml:space="preserve">The district court's charge to the jury correctly stated that facts cannot be copyrighted. Nevertheless, in its order denying defendants' motion for a new trial the court said it viewed "the labor and expense of the research involved in the obtaining of those uncopyrightable facts to be intellectually distinct from those facts and more similar to the expression of the facts than to the facts themselves."</w:t>
-      </w:r>
-      <w:r>
-        <w:t xml:space="preserve"> </w:t>
-      </w:r>
-      <w:hyperlink r:id="rId60">
-        <w:r>
-          <w:rPr>
-            <w:i/>
-            <w:rStyle w:val="Link"/>
-          </w:rPr>
-          <w:t xml:space="preserve">Miller v. Universal City Studios, Inc.</w:t>
-        </w:r>
-      </w:hyperlink>
-      <w:r>
-        <w:t xml:space="preserve">. The court interpreted the copyright law to reward not only the effort and ingenuity involved in giving expression to facts, but also the efforts involved in discovering and exposing facts. In its view, an author could not be expected to expend his time and money in gathering facts if he knew those facts, and the profits to be derived therefrom, could be pirated by one who could then avoid the expense of obtaining the facts himself. Applying this reasoning to the case at bar, the court concluded "[i]n the age of television 'docudrama' to hold other than research is copyrightable is to violate the spirit of the copyright law and to provide to those persons and corporations lacking in requisite diligence and ingenuity a license to steal."</w:t>
-      </w:r>
-    </w:p>
-    <w:p>
-      <w:r>
-        <w:t xml:space="preserve">Thus the trial court's explanation of its understanding of its charge undercuts the argument to this Court that the word "research" was intended to mean the original expression by the author of the results of the research, rather than the labor of research.</w:t>
-      </w:r>
-    </w:p>
-    <w:p>
-      <w:r>
-        <w:t xml:space="preserve">* * *</w:t>
-      </w:r>
-    </w:p>
-    <w:p>
-      <w:r>
-        <w:t xml:space="preserve">… [T]he labor involved in news gathering and distribution is not protected by copyright although it may be protected under a misappropriation theory of unfair competition.</w:t>
-      </w:r>
-      <w:r>
-        <w:t xml:space="preserve"> </w:t>
-      </w:r>
-      <w:hyperlink r:id="rId61">
-        <w:r>
-          <w:rPr>
-            <w:i/>
-            <w:rStyle w:val="Link"/>
-          </w:rPr>
-          <w:t xml:space="preserve">International News Service v. The Associated Press,</w:t>
-        </w:r>
-        <w:r>
-          <w:rPr>
-            <w:rStyle w:val="Link"/>
-          </w:rPr>
-          <w:t xml:space="preserve"> </w:t>
-        </w:r>
-        <w:r>
-          <w:rPr>
-            <w:rStyle w:val="Link"/>
-          </w:rPr>
-          <w:t xml:space="preserve">(S.Ct. 1918)</w:t>
-        </w:r>
-      </w:hyperlink>
-      <w:r>
-        <w:t xml:space="preserve">. In the</w:t>
-      </w:r>
-      <w:r>
-        <w:t xml:space="preserve"> </w:t>
-      </w:r>
-      <w:r>
-        <w:rPr>
-          <w:i/>
-        </w:rPr>
-        <w:t xml:space="preserve">International News</w:t>
-      </w:r>
-      <w:r>
-        <w:t xml:space="preserve"> </w:t>
-      </w:r>
-      <w:r>
-        <w:t xml:space="preserve">case, the Supreme Court commented in dicta that while a newspaper story, as a literary production, can by copyrighted,</w:t>
+    </w:p>
+    <w:p>
+      <w:r>
+        <w:t xml:space="preserve">Quoting its opinion in</w:t>
+      </w:r>
+      <w:r>
+        <w:t xml:space="preserve"> </w:t>
+      </w:r>
+      <w:r>
+        <w:rPr>
+          <w:i/>
+        </w:rPr>
+        <w:t xml:space="preserve">Hoehling v. Universal City</w:t>
+      </w:r>
+      <w:r>
+        <w:t xml:space="preserve"> </w:t>
+      </w:r>
+      <w:r>
+        <w:t xml:space="preserve">(2d Cir. 1980), the Second Circuit observed:</w:t>
       </w:r>
     </w:p>
     <w:p>
@@ -1139,587 +1621,75 @@
         <w:pStyle w:val="BlockQuote"/>
       </w:pPr>
       <w:r>
-        <w:t xml:space="preserve">the news element — the information respecting current events contained in the literary production — is not the creation of the writer, but is a report of matters that ordinarily are</w:t>
-      </w:r>
-      <w:r>
-        <w:t xml:space="preserve"> </w:t>
-      </w:r>
-      <w:r>
-        <w:rPr>
-          <w:i/>
-        </w:rPr>
-        <w:t xml:space="preserve">publici juris</w:t>
-      </w:r>
-      <w:r>
-        <w:t xml:space="preserve">; it is the history of the day. It is not to be supposed that the framers of the Constitution … intended to confer upon one who might happen to be the first to report a historic event the exclusive right for any period to spread the knowledge of it.</w:t>
-      </w:r>
-    </w:p>
-    <w:p>
-      <w:r>
-        <w:rPr>
-          <w:i/>
-        </w:rPr>
-        <w:t xml:space="preserve">Id.</w:t>
-      </w:r>
-    </w:p>
-    <w:p>
-      <w:r>
-        <w:t xml:space="preserve">Apart from the directory cases, the only decision cited to this Court which lends support for the challenged instruction is</w:t>
-      </w:r>
-      <w:r>
-        <w:t xml:space="preserve"> </w:t>
-      </w:r>
-      <w:hyperlink r:id="rId62">
-        <w:r>
-          <w:rPr>
-            <w:i/>
-            <w:rStyle w:val="Link"/>
-          </w:rPr>
-          <w:t xml:space="preserve">Toksvig v. Bruce Publishing Co.,</w:t>
-        </w:r>
-        <w:r>
-          <w:rPr>
-            <w:rStyle w:val="Link"/>
-          </w:rPr>
-          <w:t xml:space="preserve"> </w:t>
-        </w:r>
-        <w:r>
-          <w:rPr>
-            <w:rStyle w:val="Link"/>
-          </w:rPr>
-          <w:t xml:space="preserve">(7th Cir. 1950)</w:t>
-        </w:r>
-      </w:hyperlink>
-      <w:r>
-        <w:t xml:space="preserve">. In</w:t>
-      </w:r>
-      <w:r>
-        <w:t xml:space="preserve"> </w:t>
-      </w:r>
-      <w:r>
-        <w:rPr>
-          <w:i/>
-        </w:rPr>
-        <w:t xml:space="preserve">Toksvig,</w:t>
-      </w:r>
-      <w:r>
-        <w:t xml:space="preserve"> </w:t>
-      </w:r>
-      <w:r>
-        <w:t xml:space="preserve">plaintiff had written a biography of Hans Christian Anderson after extensive research of primary Danish sources. Defendant, who could not read Danish, copied twenty-four specific passages from plaintiff's book in writing her own biography. The Seventh Circuit held the copying of these passages, original translations from Danish separately copyrightable under</w:t>
-      </w:r>
-      <w:r>
-        <w:t xml:space="preserve"> </w:t>
-      </w:r>
-      <w:hyperlink r:id="rId63">
-        <w:r>
-          <w:rPr>
-            <w:rStyle w:val="Link"/>
-          </w:rPr>
-          <w:t xml:space="preserve">17 U.S.C. § 6 (1970)</w:t>
-        </w:r>
-      </w:hyperlink>
-      <w:r>
-        <w:t xml:space="preserve">, constituted copyright infringement. The court went on to reject defendant's fair use defense, primarily because defendant's use of the translations from Danish had allowed her to write her biography in one-third the time it took plaintiff. The court said the question was not whether defendant could have obtained the same information by going to the sources plaintiff had used, but whether she in fact had done her own independent research.</w:t>
-      </w:r>
-      <w:r>
-        <w:t xml:space="preserve"> </w:t>
-      </w:r>
-      <w:r>
-        <w:rPr>
-          <w:i/>
-        </w:rPr>
-        <w:t xml:space="preserve">Id.</w:t>
-      </w:r>
-      <w:r>
-        <w:t xml:space="preserve"> </w:t>
-      </w:r>
-      <w:r>
-        <w:t xml:space="preserve">at 667.</w:t>
-      </w:r>
-    </w:p>
-    <w:p>
-      <w:r>
-        <w:t xml:space="preserve">Although most circuits apparently have not addressed the question, the idea that historical research is copyrightable was expressly rejected by the Second Circuit in the more soundly reasoned case of</w:t>
-      </w:r>
-      <w:r>
-        <w:t xml:space="preserve"> </w:t>
-      </w:r>
-      <w:hyperlink r:id="rId58">
-        <w:r>
-          <w:rPr>
-            <w:i/>
-            <w:rStyle w:val="Link"/>
-          </w:rPr>
-          <w:t xml:space="preserve">Rosemont Enterprises, Inc. v. Random House, Inc.,</w:t>
-        </w:r>
-        <w:r>
-          <w:rPr>
-            <w:rStyle w:val="Link"/>
-          </w:rPr>
-          <w:t xml:space="preserve"> </w:t>
-        </w:r>
-        <w:r>
-          <w:rPr>
-            <w:rStyle w:val="Link"/>
-          </w:rPr>
-          <w:t xml:space="preserve">(2d Cir. 1966)</w:t>
-        </w:r>
-      </w:hyperlink>
-      <w:r>
-        <w:t xml:space="preserve">. In</w:t>
-      </w:r>
-      <w:r>
-        <w:t xml:space="preserve"> </w:t>
-      </w:r>
-      <w:r>
-        <w:rPr>
-          <w:i/>
-        </w:rPr>
-        <w:t xml:space="preserve">Rosemont,</w:t>
-      </w:r>
-      <w:r>
-        <w:t xml:space="preserve"> </w:t>
-      </w:r>
-      <w:r>
-        <w:t xml:space="preserve">it was alleged that defendant's biography of Howard Hughes infringed the copyright on a series of</w:t>
-      </w:r>
-      <w:r>
-        <w:t xml:space="preserve"> </w:t>
-      </w:r>
-      <w:r>
-        <w:rPr>
-          <w:i/>
-        </w:rPr>
-        <w:t xml:space="preserve">Look</w:t>
-      </w:r>
-      <w:r>
-        <w:t xml:space="preserve"> </w:t>
-      </w:r>
-      <w:r>
-        <w:t xml:space="preserve">articles about Hughes. The district court had asserted in sweeping language that an author is not entitled to utilize the fruits of another's labor in lieu of independent research, relying on</w:t>
-      </w:r>
-      <w:r>
-        <w:t xml:space="preserve"> </w:t>
-      </w:r>
-      <w:r>
-        <w:rPr>
-          <w:i/>
-        </w:rPr>
-        <w:t xml:space="preserve">Toksvig.</w:t>
-      </w:r>
-      <w:r>
-        <w:t xml:space="preserve"> </w:t>
-      </w:r>
-      <w:r>
-        <w:t xml:space="preserve">The Second Circuit reversed. While not challenging the holding of</w:t>
-      </w:r>
-      <w:r>
-        <w:t xml:space="preserve"> </w:t>
-      </w:r>
-      <w:r>
-        <w:rPr>
-          <w:i/>
-        </w:rPr>
-        <w:t xml:space="preserve">Toksvig</w:t>
-      </w:r>
-      <w:r>
-        <w:t xml:space="preserve"> </w:t>
-      </w:r>
-      <w:r>
-        <w:t xml:space="preserve">that substantial copying of specific passages amounted to copyright infringement, it rejected the language regarding independent research:</w:t>
-      </w:r>
+        <w:t xml:space="preserve">“the cause of knowledge is best served when history is the common property of all, and each generation remains free to draw upon the discoveries and insights of the past.”</w:t>
+      </w:r>
+    </w:p>
+    <w:p>
+      <w:pPr>
+        <w:pStyle w:val="Heading3"/>
+      </w:pPr>
+      <w:bookmarkStart w:id="66" w:name="scènes-à-faire"/>
+      <w:bookmarkEnd w:id="66"/>
+      <w:r>
+        <w:t xml:space="preserve">Scènes-À-Faire</w:t>
+      </w:r>
+    </w:p>
+    <w:p>
+      <w:r>
+        <w:t xml:space="preserve">Definition:</w:t>
+      </w:r>
+      <w:r>
+        <w:t xml:space="preserve"> </w:t>
+      </w:r>
+      <w:hyperlink r:id="rId67">
+        <w:r>
+          <w:rPr>
+            <w:rStyle w:val="Link"/>
+          </w:rPr>
+          <w:t xml:space="preserve">Scènes-À-Faire at Wikipedia</w:t>
+        </w:r>
+      </w:hyperlink>
     </w:p>
     <w:p>
       <w:pPr>
         <w:pStyle w:val="BlockQuote"/>
       </w:pPr>
       <w:r>
-        <w:t xml:space="preserve">We … cannot subscribe to the view that an author is absolutely precluded from saving time and effort by referring to and relying upon prior published material.… It is just such wasted effort that the proscription against the copyright of ideas and facts, and to a lesser extent the privilege of fair use, are designed to prevent.</w:t>
-      </w:r>
-    </w:p>
-    <w:p>
-      <w:hyperlink r:id="rId58">
-        <w:r>
-          <w:rPr>
-            <w:i/>
-            <w:rStyle w:val="Link"/>
-          </w:rPr>
-          <w:t xml:space="preserve">Rosemont</w:t>
-        </w:r>
-      </w:hyperlink>
-      <w:r>
-        <w:t xml:space="preserve">.</w:t>
-      </w:r>
-    </w:p>
-    <w:p>
-      <w:r>
-        <w:t xml:space="preserve">The Second Circuit has adhered to its position in the most recent appellate case to address the question,</w:t>
-      </w:r>
-      <w:r>
-        <w:t xml:space="preserve"> </w:t>
-      </w:r>
-      <w:hyperlink r:id="rId64">
-        <w:r>
-          <w:rPr>
-            <w:i/>
-            <w:rStyle w:val="Link"/>
-          </w:rPr>
-          <w:t xml:space="preserve">Hoehling v. Universal City Studios, Inc.,</w:t>
-        </w:r>
-        <w:r>
-          <w:rPr>
-            <w:rStyle w:val="Link"/>
-          </w:rPr>
-          <w:t xml:space="preserve"> </w:t>
-        </w:r>
-        <w:r>
-          <w:rPr>
-            <w:rStyle w:val="Link"/>
-          </w:rPr>
-          <w:t xml:space="preserve">(2d Cir.)</w:t>
-        </w:r>
-      </w:hyperlink>
-      <w:r>
-        <w:t xml:space="preserve">.</w:t>
-      </w:r>
-      <w:r>
-        <w:t xml:space="preserve"> </w:t>
-      </w:r>
-      <w:r>
-        <w:rPr>
-          <w:i/>
-        </w:rPr>
-        <w:t xml:space="preserve">Hoehling</w:t>
-      </w:r>
-      <w:r>
-        <w:t xml:space="preserve"> </w:t>
-      </w:r>
-      <w:r>
-        <w:t xml:space="preserve">involved various literary accounts of the last voyage and mysterious destruction of the German dirigible Hindenberg. Plaintiff A. A. Hoehling published a book in 1962 entitled,</w:t>
-      </w:r>
-      <w:r>
-        <w:t xml:space="preserve"> </w:t>
-      </w:r>
-      <w:r>
-        <w:rPr>
-          <w:i/>
-        </w:rPr>
-        <w:t xml:space="preserve">Who Destroyed the Hindenberg?</w:t>
-      </w:r>
-      <w:r>
-        <w:t xml:space="preserve"> </w:t>
-      </w:r>
-      <w:r>
-        <w:t xml:space="preserve">Written as a factual account in an objective, reportorial style, the premise of his extensively researched book was that the Hindenberg had been deliberately sabotaged by a member of its crew to embarrass the Nazi regime. Ten years later, defendant Michael McDonald Mooney published his book,</w:t>
-      </w:r>
-      <w:r>
-        <w:t xml:space="preserve"> </w:t>
-      </w:r>
-      <w:r>
-        <w:rPr>
-          <w:i/>
-        </w:rPr>
-        <w:t xml:space="preserve">The Hindenberg.</w:t>
-      </w:r>
-      <w:r>
-        <w:t xml:space="preserve"> </w:t>
-      </w:r>
-      <w:r>
-        <w:t xml:space="preserve">While a more literary than historical account, it also hypothesized sabotage. Universal City Studios purchased the movie rights to Mooney's book and produced a movie under the same title, although the movie differed somewhat from the book. During the litigation, Mooney acknowledged he had consulted Hoehling's book and relied on it for some details in writing his own, but he maintained he first discovered the sabotage theory in Dale Titler's</w:t>
-      </w:r>
-      <w:r>
-        <w:t xml:space="preserve"> </w:t>
-      </w:r>
-      <w:r>
-        <w:rPr>
-          <w:i/>
-        </w:rPr>
-        <w:t xml:space="preserve">Wings of Mystery,</w:t>
-      </w:r>
-      <w:r>
-        <w:t xml:space="preserve"> </w:t>
-      </w:r>
-      <w:r>
-        <w:t xml:space="preserve">also released in 1962.</w:t>
-      </w:r>
-    </w:p>
-    <w:p>
-      <w:r>
-        <w:t xml:space="preserve">Hoehling sued Mooney and Universal for copyright infringement. The district court granted defendants' motion for summary judgment and the Second Circuit affirmed, holding that, assuming both copying and substantial similarity, all the similarities pertained to categories of noncopyrightable material. The court noted the sabotage hypothesis espoused in Hoehling's book was based entirely on interpretation of historical fact and was not copyrightable.</w:t>
-      </w:r>
-      <w:r>
-        <w:t xml:space="preserve"> </w:t>
-      </w:r>
-      <w:hyperlink r:id="rId64">
-        <w:r>
-          <w:rPr>
-            <w:i/>
-            <w:rStyle w:val="Link"/>
-          </w:rPr>
-          <w:t xml:space="preserve">Hoehling v. Universal City Studios, Inc.</w:t>
-        </w:r>
-      </w:hyperlink>
-      <w:r>
-        <w:t xml:space="preserve">. The same reasoning applied to Hoehling's claim that a number of specific facts, ascertained through his personal research, were copied by defendants. Relying on the</w:t>
-      </w:r>
-      <w:r>
-        <w:t xml:space="preserve"> </w:t>
-      </w:r>
-      <w:r>
-        <w:rPr>
-          <w:i/>
-        </w:rPr>
-        <w:t xml:space="preserve">Rosemont</w:t>
-      </w:r>
-      <w:r>
-        <w:t xml:space="preserve"> </w:t>
-      </w:r>
-      <w:r>
-        <w:t xml:space="preserve">case, the court stated that factual information is in the public domain and "each [defendant] had the right to 'avail himself of the facts contained' in Hoehling's book and to 'use such information, whether correct or incorrect, in his own literary work.'"</w:t>
-      </w:r>
-      <w:r>
-        <w:t xml:space="preserve"> </w:t>
-      </w:r>
-      <w:r>
-        <w:rPr>
-          <w:i/>
-        </w:rPr>
-        <w:t xml:space="preserve">Id</w:t>
-      </w:r>
-      <w:r>
-        <w:t xml:space="preserve">.</w:t>
-      </w:r>
-    </w:p>
-    <w:p>
-      <w:r>
-        <w:t xml:space="preserve">We find the approach taken by the Second Circuit in</w:t>
-      </w:r>
-      <w:r>
-        <w:t xml:space="preserve"> </w:t>
-      </w:r>
-      <w:r>
-        <w:rPr>
-          <w:i/>
-        </w:rPr>
-        <w:t xml:space="preserve">Hoehling</w:t>
-      </w:r>
-      <w:r>
-        <w:t xml:space="preserve"> </w:t>
-      </w:r>
-      <w:r>
-        <w:t xml:space="preserve">and</w:t>
-      </w:r>
-      <w:r>
-        <w:t xml:space="preserve"> </w:t>
-      </w:r>
-      <w:r>
-        <w:rPr>
-          <w:i/>
-        </w:rPr>
-        <w:t xml:space="preserve">Rosemont</w:t>
-      </w:r>
-      <w:r>
-        <w:t xml:space="preserve"> </w:t>
-      </w:r>
-      <w:r>
-        <w:t xml:space="preserve">to be more consistent with the purpose and intended scope of protection under the copyright law than that implied by</w:t>
-      </w:r>
-      <w:r>
-        <w:t xml:space="preserve"> </w:t>
-      </w:r>
-      <w:r>
-        <w:rPr>
-          <w:i/>
-        </w:rPr>
-        <w:t xml:space="preserve">Toksvig.</w:t>
-      </w:r>
-      <w:r>
-        <w:t xml:space="preserve"> </w:t>
-      </w:r>
-      <w:r>
-        <w:t xml:space="preserve">The line drawn between uncopyrightable facts and copyrightable expression of facts serves an important purpose in copyright law. It provides a means of balancing the public's interest in stimulating creative activity, as embodied in the Copyright Clause, against the public's need for unrestrained access to information. It allows a subsequent author to build upon and add to prior accomplishments without unnecessary duplication of effort. As expressed by the Second Circuit in</w:t>
-      </w:r>
-      <w:r>
-        <w:t xml:space="preserve"> </w:t>
-      </w:r>
-      <w:hyperlink r:id="rId64">
-        <w:r>
-          <w:rPr>
-            <w:i/>
-            <w:rStyle w:val="Link"/>
-          </w:rPr>
-          <w:t xml:space="preserve">Hoehling</w:t>
-        </w:r>
-      </w:hyperlink>
-      <w:r>
-        <w:t xml:space="preserve">:</w:t>
-      </w:r>
-    </w:p>
-    <w:p>
-      <w:pPr>
-        <w:pStyle w:val="BlockQuote"/>
-      </w:pPr>
-      <w:r>
-        <w:t xml:space="preserve">The copyright provides a financial incentive to those who would add to the corpus of existing knowledge by creating original works. Nevertheless, the protection afforded the copyright holder has never extended to history, be it documented fact or explanatory hypothesis. The rationale for this doctrine is that the cause of knowledge is best served when history is the common property of all, and each generation remains free to draw upon the discoveries and insights of the past. Accordingly, the scope of copyright in historical accounts is narrow indeed, embracing no more than the author's original expression of particular facts and theories already in the public domain.</w:t>
-      </w:r>
-    </w:p>
-    <w:p>
-      <w:r>
-        <w:t xml:space="preserve">The valuable distinction in copyright law between facts and the expression of facts cannot be maintained if research is held to be copyrightable. There is no rational basis for distinguishing between facts and the research involved in obtaining facts. To hold that research is copyrightable is no more or no less than to hold that the facts discovered as a result of research are entitled to copyright protection. Plaintiff argues that extending copyright protection to research would not upset the balance because it would not give the researcher/author a monopoly over the facts but would only ensure that later writers obtain the facts independently or follow the guidelines of fair use if the facts are no longer discoverable. But this is precisely the scope of protection given any copyrighted matter, and the law is clear that facts are not entitled to such protection. We conclude that the district court erred in instructing the jury that research is copyrightable.</w:t>
-      </w:r>
-    </w:p>
-    <w:p>
-      <w:r>
-        <w:t xml:space="preserve">Viewing the record as a whole, the Court is left with a substantial and ineradicable doubt as to whether the jury was properly guided in its deliberations.</w:t>
-      </w:r>
-      <w:r>
-        <w:t xml:space="preserve"> </w:t>
-      </w:r>
-      <w:r>
-        <w:rPr>
-          <w:i/>
-        </w:rPr>
-        <w:t xml:space="preserve">See</w:t>
-      </w:r>
-      <w:r>
-        <w:t xml:space="preserve"> </w:t>
-      </w:r>
-      <w:hyperlink r:id="rId65">
-        <w:r>
-          <w:rPr>
-            <w:i/>
-            <w:rStyle w:val="Link"/>
-          </w:rPr>
-          <w:t xml:space="preserve">McCullough v. Beech Aircraft Corp.,</w:t>
-        </w:r>
-        <w:r>
-          <w:rPr>
-            <w:rStyle w:val="Link"/>
-          </w:rPr>
-          <w:t xml:space="preserve"> </w:t>
-        </w:r>
-        <w:r>
-          <w:rPr>
-            <w:rStyle w:val="Link"/>
-          </w:rPr>
-          <w:t xml:space="preserve">587 F.2d 754 (5th Cir. 1979)</w:t>
-        </w:r>
-      </w:hyperlink>
-      <w:r>
-        <w:t xml:space="preserve">.</w:t>
-      </w:r>
-    </w:p>
-    <w:p>
-      <w:r>
-        <w:t xml:space="preserve">Because there is uncertainty as to whether the jury was actually misled, the erroneous instruction cannot be ruled harmless and a new trial is required.</w:t>
-      </w:r>
-    </w:p>
-    <w:p>
-      <w:r>
-        <w:t xml:space="preserve">REVERSED AND REMANDED.</w:t>
+        <w:t xml:space="preserve">Incidents, characters, or settings which are as a practical matter indispensable, or at least standard, in the treatment of a given topic.</w:t>
+      </w:r>
+    </w:p>
+    <w:p>
+      <w:r>
+        <w:t xml:space="preserve">Copyright protects "original works of art." A story about greedy miser is or a cruel slave master, maybe be protected by copyright, but not the greedy miser or cruel slave master.</w:t>
+      </w:r>
+    </w:p>
+    <w:p>
+      <w:r>
+        <w:t xml:space="preserve">I know! Here's a story! It's about a young attractive guy and a young attractive girl. When they meet, they hate each other, but then they fall in love and live happily ever after.</w:t>
+      </w:r>
+    </w:p>
+    <w:p>
+      <w:r>
+        <w:t xml:space="preserve">Yes, the story's "take" on the romantic comedy formula is protected. But nobody owns a copyright in star-crossed lovers or greedy misers, or in awkward adolescents finding their way in life, or tortured geniuses who perservere against all odds.</w:t>
+      </w:r>
+    </w:p>
+    <w:p>
+      <w:r>
+        <w:t xml:space="preserve">These are scènes-À-faire, which most of us recognize as clichés and not copyrightable. Maybe Robert Louis Stevenson could have at least argued with a straight face for copyright protection,</w:t>
+      </w:r>
+      <w:r>
+        <w:br w:type="textWrapping"/>
+      </w:r>
+      <w:r>
+        <w:t xml:space="preserve">if he were the first author to create a pirate who said "Arrrgh!" and had an eyepatch, bandana, and hook for a hand. But now these elements are not copyrightable. Why? Because they are not ORIGINAL.</w:t>
       </w:r>
     </w:p>
     <w:p>
       <w:pPr>
         <w:pStyle w:val="Heading4"/>
       </w:pPr>
-      <w:bookmarkStart w:id="66" w:name="notes-on-miller-v.-universal"/>
-      <w:bookmarkEnd w:id="66"/>
-      <w:r>
-        <w:t xml:space="preserve">Notes On</w:t>
-      </w:r>
-      <w:r>
-        <w:t xml:space="preserve"> </w:t>
-      </w:r>
-      <w:r>
-        <w:rPr>
-          <w:i/>
-        </w:rPr>
-        <w:t xml:space="preserve">Miller v. Universal</w:t>
-      </w:r>
-    </w:p>
-    <w:p>
-      <w:pPr>
-        <w:pStyle w:val="BlockQuote"/>
-      </w:pPr>
-      <w:r>
-        <w:t xml:space="preserve">It is well settled that copyright protection extends only to an author's expression of facts and not to the facts themselves.</w:t>
-      </w:r>
-    </w:p>
-    <w:p>
-      <w:r>
-        <w:t xml:space="preserve">Quoting its opinion in</w:t>
-      </w:r>
-      <w:r>
-        <w:t xml:space="preserve"> </w:t>
-      </w:r>
-      <w:r>
-        <w:rPr>
-          <w:i/>
-        </w:rPr>
-        <w:t xml:space="preserve">Hoehling v. Universal City</w:t>
-      </w:r>
-      <w:r>
-        <w:t xml:space="preserve"> </w:t>
-      </w:r>
-      <w:r>
-        <w:t xml:space="preserve">(2d Cir. 1980), the Second Circuit observed:</w:t>
-      </w:r>
-    </w:p>
-    <w:p>
-      <w:pPr>
-        <w:pStyle w:val="BlockQuote"/>
-      </w:pPr>
-      <w:r>
-        <w:t xml:space="preserve">“the cause of knowledge is best served when history is the common property of all, and each generation remains free to draw upon the discoveries and insights of the past.”</w:t>
-      </w:r>
-    </w:p>
-    <w:p>
-      <w:pPr>
-        <w:pStyle w:val="Heading3"/>
-      </w:pPr>
-      <w:bookmarkStart w:id="67" w:name="scènes-à-faire"/>
-      <w:bookmarkEnd w:id="67"/>
-      <w:r>
-        <w:t xml:space="preserve">Scènes-À-Faire</w:t>
-      </w:r>
-    </w:p>
-    <w:p>
-      <w:r>
-        <w:t xml:space="preserve">Definition:</w:t>
-      </w:r>
-      <w:r>
-        <w:t xml:space="preserve"> </w:t>
-      </w:r>
-      <w:hyperlink r:id="rId68">
-        <w:r>
-          <w:rPr>
-            <w:rStyle w:val="Link"/>
-          </w:rPr>
-          <w:t xml:space="preserve">Scènes-À-Faire at Wikipedia</w:t>
-        </w:r>
-      </w:hyperlink>
-    </w:p>
-    <w:p>
-      <w:pPr>
-        <w:pStyle w:val="BlockQuote"/>
-      </w:pPr>
-      <w:r>
-        <w:t xml:space="preserve">Incidents, characters, or settings which are as a practical matter indispensable, or at least standard, in the treatment of a given topic.</w:t>
-      </w:r>
-    </w:p>
-    <w:p>
-      <w:r>
-        <w:t xml:space="preserve">Copyright protects "original works of art." Chances are your story about a greedy miser, cruel slave master, or romantic comedy in which your main characters start out hating each other and then fall and love and live happily ever contain copyrightable elements, but these cliché elements or scènes-à-faire are not copyrightable. Maybe the first person who wrote a story about a pirate who said, "Arrrgh!" and had an eyepatch, bandana, and hook for a hand could at least argue for copyright protection, these elements are no longer copyrightable. Why? Because they are not ORIGINAL.</w:t>
-      </w:r>
-    </w:p>
-    <w:p>
-      <w:pPr>
-        <w:pStyle w:val="Heading4"/>
-      </w:pPr>
-      <w:bookmarkStart w:id="69" w:name="names-titles-short-phrases-expressions"/>
-      <w:bookmarkEnd w:id="69"/>
+      <w:bookmarkStart w:id="68" w:name="names-titles-short-phrases-expressions"/>
+      <w:bookmarkEnd w:id="68"/>
       <w:r>
         <w:t xml:space="preserve">Names, Titles, Short Phrases, Expressions</w:t>
       </w:r>
@@ -1818,7 +1788,7 @@
           <w:ilvl w:val="0"/>
         </w:numPr>
       </w:pPr>
-      <w:hyperlink r:id="rId70">
+      <w:hyperlink r:id="rId69">
         <w:r>
           <w:rPr>
             <w:rStyle w:val="Link"/>
@@ -1831,15 +1801,15 @@
       <w:pPr>
         <w:pStyle w:val="Heading4"/>
       </w:pPr>
-      <w:bookmarkStart w:id="71" w:name="characters"/>
-      <w:bookmarkEnd w:id="71"/>
+      <w:bookmarkStart w:id="70" w:name="characters"/>
+      <w:bookmarkEnd w:id="70"/>
       <w:r>
         <w:t xml:space="preserve">Characters</w:t>
       </w:r>
     </w:p>
     <w:p>
       <w:r>
-        <w:t xml:space="preserve">Could you write your own novel about a young magician called Harry Potter? Of course not, but you could write a novel about another young magician and make it original enough to avoid copyright problems.</w:t>
+        <w:t xml:space="preserve">What if another author writes her own version of a novel about a young magician called Harry Potter? Probably the other author gets sued by J.K. Rowling for infringement because the other novel is too similar to the original Harry Potter, or it is a derivative work requiring a license. But authors galore my write novels about young magicians and make them original enough to avoid copyright problems.</w:t>
       </w:r>
     </w:p>
     <w:p>
@@ -1850,45 +1820,45 @@
           <w:ilvl w:val="0"/>
         </w:numPr>
       </w:pPr>
+      <w:hyperlink r:id="rId71">
+        <w:r>
+          <w:rPr>
+            <w:rStyle w:val="Link"/>
+          </w:rPr>
+          <w:t xml:space="preserve">Protecting Fictional Characters: Could You Legally Write A New Harry Potter Novel?</w:t>
+        </w:r>
+      </w:hyperlink>
+    </w:p>
+    <w:p>
+      <w:r>
+        <w:t xml:space="preserve">Long story short, literary characters are generally not copyrightable. "It is conceivable that the character really constitutes the story being told, but if the character is only the chessman in the game of telling the story he is not within the area of the protection afforded by the copyright …"</w:t>
+      </w:r>
+      <w:r>
+        <w:t xml:space="preserve"> </w:t>
+      </w:r>
+      <w:r>
+        <w:rPr>
+          <w:i/>
+        </w:rPr>
+        <w:t xml:space="preserve">Warner Bros. v CBS</w:t>
+      </w:r>
+      <w:r>
+        <w:t xml:space="preserve"> </w:t>
+      </w:r>
+      <w:r>
+        <w:t xml:space="preserve">(9th Cir. 1954)</w:t>
+      </w:r>
+    </w:p>
+    <w:p>
+      <w:r>
+        <w:t xml:space="preserve">Cartoon Characters are copyrightable -</w:t>
+      </w:r>
+      <w:r>
+        <w:t xml:space="preserve"> </w:t>
+      </w:r>
       <w:hyperlink r:id="rId72">
         <w:r>
           <w:rPr>
-            <w:rStyle w:val="Link"/>
-          </w:rPr>
-          <w:t xml:space="preserve">Protecting Fictional Characters: Could You Legally Write A New Harry Potter Novel?</w:t>
-        </w:r>
-      </w:hyperlink>
-    </w:p>
-    <w:p>
-      <w:r>
-        <w:t xml:space="preserve">Long story short, literary characters are generally not copyrightable - "It is conceivable that the character really constitutes the story being told, but if the character is only the chessman in the game of telling the story he is not within the area of the protection afforded by the copyright … " -</w:t>
-      </w:r>
-      <w:r>
-        <w:t xml:space="preserve"> </w:t>
-      </w:r>
-      <w:r>
-        <w:rPr>
-          <w:i/>
-        </w:rPr>
-        <w:t xml:space="preserve">Warner Bros. v CBS</w:t>
-      </w:r>
-      <w:r>
-        <w:t xml:space="preserve"> </w:t>
-      </w:r>
-      <w:r>
-        <w:t xml:space="preserve">(9th Cir. 1954)</w:t>
-      </w:r>
-    </w:p>
-    <w:p>
-      <w:r>
-        <w:t xml:space="preserve">Cartoon Characters are copyrightable -</w:t>
-      </w:r>
-      <w:r>
-        <w:t xml:space="preserve"> </w:t>
-      </w:r>
-      <w:hyperlink r:id="rId73">
-        <w:r>
-          <w:rPr>
             <w:i/>
             <w:rStyle w:val="Link"/>
           </w:rPr>
@@ -1906,8 +1876,8 @@
       <w:pPr>
         <w:pStyle w:val="Heading4"/>
       </w:pPr>
-      <w:bookmarkStart w:id="74" w:name="why-register-the-copyright"/>
-      <w:bookmarkEnd w:id="74"/>
+      <w:bookmarkStart w:id="73" w:name="why-register-the-copyright"/>
+      <w:bookmarkEnd w:id="73"/>
       <w:r>
         <w:t xml:space="preserve">Why Register the Copyright?</w:t>
       </w:r>
@@ -1919,16 +1889,68 @@
       <w:r>
         <w:t xml:space="preserve"> </w:t>
       </w:r>
+      <w:hyperlink r:id="rId74">
+        <w:r>
+          <w:rPr>
+            <w:rStyle w:val="Link"/>
+          </w:rPr>
+          <w:t xml:space="preserve">Ken Liu</w:t>
+        </w:r>
+      </w:hyperlink>
+      <w:r>
+        <w:t xml:space="preserve">, has a great explanation at the Science Fiction and Fantasty Writers of America site.</w:t>
+      </w:r>
+    </w:p>
+    <w:p>
+      <w:pPr>
+        <w:pStyle w:val="BlockQuote"/>
+      </w:pPr>
+      <w:r>
+        <w:t xml:space="preserve">Do I have to register to get copyright protection?</w:t>
+      </w:r>
+    </w:p>
+    <w:p>
+      <w:pPr>
+        <w:pStyle w:val="BlockQuote"/>
+      </w:pPr>
+      <w:r>
+        <w:t xml:space="preserve">You do not. There was a time when registration made a difference in whether a work was protected by US copyright, but current law is explicit that "registration is not a condition of copyright protection."</w:t>
+      </w:r>
+      <w:r>
+        <w:t xml:space="preserve"> </w:t>
+      </w:r>
       <w:hyperlink r:id="rId75">
         <w:r>
           <w:rPr>
             <w:rStyle w:val="Link"/>
           </w:rPr>
-          <w:t xml:space="preserve">Ken Liu</w:t>
-        </w:r>
-      </w:hyperlink>
-      <w:r>
-        <w:t xml:space="preserve">, has a great explanation at the Science Fiction and Fantasty Writers of America site.</w:t>
+          <w:t xml:space="preserve">17 USC §408(a)</w:t>
+        </w:r>
+      </w:hyperlink>
+      <w:r>
+        <w:t xml:space="preserve">. Copyright attaches as soon as “original works of authorship” are "fixed in any tangible medium of expression."</w:t>
+      </w:r>
+      <w:r>
+        <w:t xml:space="preserve"> </w:t>
+      </w:r>
+      <w:hyperlink r:id="rId35">
+        <w:r>
+          <w:rPr>
+            <w:rStyle w:val="Link"/>
+          </w:rPr>
+          <w:t xml:space="preserve">17 USC §102(a)</w:t>
+        </w:r>
+      </w:hyperlink>
+      <w:r>
+        <w:t xml:space="preserve"> </w:t>
+      </w:r>
+      <w:r>
+        <w:t xml:space="preserve">In other words, your words are copyrighted as soon as you write them down, whether they’re in a notebook, a Microsoft Word file, a blog post, a forum posting, or even a Facebook comment. Registration has nothing to do with it.</w:t>
+      </w:r>
+    </w:p>
+    <w:p>
+      <w:r>
+        <w:t xml:space="preserve">Many additional protections come with registration, but probably most important are the possibility of obtaining statutory damages and attorneys fees instead of having to prove actual damages:</w:t>
       </w:r>
     </w:p>
     <w:p>
@@ -1936,7 +1958,21 @@
         <w:pStyle w:val="BlockQuote"/>
       </w:pPr>
       <w:r>
-        <w:t xml:space="preserve">Do I have to register to get copyright protection?</w:t>
+        <w:t xml:space="preserve">Normally, when someone infringes your copyright, you’re entitled only to "actual damages" and "profits of the infringer that are attributable to the infringement"</w:t>
+      </w:r>
+      <w:r>
+        <w:t xml:space="preserve"> </w:t>
+      </w:r>
+      <w:hyperlink r:id="rId76">
+        <w:r>
+          <w:rPr>
+            <w:rStyle w:val="Link"/>
+          </w:rPr>
+          <w:t xml:space="preserve">17 USC §504(b)</w:t>
+        </w:r>
+      </w:hyperlink>
+      <w:r>
+        <w:t xml:space="preserve">. This can be a burden that makes pursuing a legal remedy not worthwhile: How do you prove the profits that some random web site made from publishing your story without permission? And how do you prove what sales you might have lost because of the web site’s unauthorized publication of your story? Since the US operates under the “American Rule” where each party pays their own lawyers, you might not even be able to afford to pay a lawyer to stop the infringing activity.</w:t>
       </w:r>
     </w:p>
     <w:p>
@@ -1944,7 +1980,7 @@
         <w:pStyle w:val="BlockQuote"/>
       </w:pPr>
       <w:r>
-        <w:t xml:space="preserve">You do not. There was a time when registration made a difference in whether a work was protected by US copyright, but current law is explicit that "registration is not a condition of copyright protection."</w:t>
+        <w:t xml:space="preserve">But with timely registration, you get the option of electing statutory damages instead.</w:t>
       </w:r>
       <w:r>
         <w:t xml:space="preserve"> </w:t>
@@ -1954,79 +1990,16 @@
           <w:rPr>
             <w:rStyle w:val="Link"/>
           </w:rPr>
-          <w:t xml:space="preserve">17 USC §408(a)</w:t>
-        </w:r>
-      </w:hyperlink>
-      <w:r>
-        <w:t xml:space="preserve">. Copyright attaches as soon as “original works of authorship” are "fixed in any tangible medium of expression."</w:t>
-      </w:r>
-      <w:r>
-        <w:t xml:space="preserve"> </w:t>
-      </w:r>
-      <w:hyperlink r:id="rId35">
-        <w:r>
-          <w:rPr>
-            <w:rStyle w:val="Link"/>
-          </w:rPr>
-          <w:t xml:space="preserve">17 USC §102(a)</w:t>
-        </w:r>
-      </w:hyperlink>
-      <w:r>
-        <w:t xml:space="preserve">. In other words, your words are copyrighted as soon as you write them down, whether they’re in a notebook, a Microsoft Word file, a blog post, a forum posting, or even a Facebook comment. Registration has nothing to do with it.</w:t>
-      </w:r>
-    </w:p>
-    <w:p>
-      <w:r>
-        <w:t xml:space="preserve">Many additional protections come with registration, but probably most important are the possibility of obtaining statutory damages and attorneys fees instead of having to prove actual damages:</w:t>
-      </w:r>
-    </w:p>
-    <w:p>
-      <w:pPr>
-        <w:pStyle w:val="BlockQuote"/>
-      </w:pPr>
-      <w:r>
-        <w:t xml:space="preserve">Normally, when someone infringes your copyright, you’re entitled only to "actual damages" and "profits of the infringer that are attributable to the infringement"</w:t>
+          <w:t xml:space="preserve">17 USC §504(c)</w:t>
+        </w:r>
+      </w:hyperlink>
+      <w:r>
+        <w:t xml:space="preserve">. This can be between $750 to $30,000 per work (and up to $150,000 per work if the infringement was willful). Plus, you may get attorney’s fees and costs at the court’s discretion, making it more likely that you can retain a lawyer on a contingency fee basis.</w:t>
       </w:r>
       <w:r>
         <w:t xml:space="preserve"> </w:t>
       </w:r>
       <w:hyperlink r:id="rId77">
-        <w:r>
-          <w:rPr>
-            <w:rStyle w:val="Link"/>
-          </w:rPr>
-          <w:t xml:space="preserve">17 USC §504(b)</w:t>
-        </w:r>
-      </w:hyperlink>
-      <w:r>
-        <w:t xml:space="preserve">. This can be a burden that makes pursuing a legal remedy not worthwhile: How do you prove the profits that some random web site made from publishing your story without permission? And how do you prove what sales you might have lost because of the web site’s unauthorized publication of your story? Since the US operates under the “American Rule” where each party pays their own lawyers, you might not even be able to afford to pay a lawyer to stop the infringing activity.</w:t>
-      </w:r>
-    </w:p>
-    <w:p>
-      <w:pPr>
-        <w:pStyle w:val="BlockQuote"/>
-      </w:pPr>
-      <w:r>
-        <w:t xml:space="preserve">But with timely registration, you get the option of electing statutory damages instead.</w:t>
-      </w:r>
-      <w:r>
-        <w:t xml:space="preserve"> </w:t>
-      </w:r>
-      <w:hyperlink r:id="rId77">
-        <w:r>
-          <w:rPr>
-            <w:rStyle w:val="Link"/>
-          </w:rPr>
-          <w:t xml:space="preserve">17 USC §504(c)</w:t>
-        </w:r>
-      </w:hyperlink>
-      <w:r>
-        <w:t xml:space="preserve">. This can be between $750 to $30,000 per work (and up to $150,000 per work if the infringement was willful). Plus, you may get attorney’s fees and costs at the court’s discretion, making it more likely that you can retain a lawyer on a contingency fee basis.</w:t>
-      </w:r>
-      <w:r>
-        <w:t xml:space="preserve"> </w:t>
-      </w:r>
-      <w:hyperlink r:id="rId78">
         <w:r>
           <w:rPr>
             <w:rStyle w:val="Link"/>
@@ -2052,7 +2025,7 @@
       <w:r>
         <w:t xml:space="preserve"> </w:t>
       </w:r>
-      <w:hyperlink r:id="rId79">
+      <w:hyperlink r:id="rId78">
         <w:r>
           <w:rPr>
             <w:rStyle w:val="Link"/>
@@ -2068,8 +2041,8 @@
       <w:pPr>
         <w:pStyle w:val="Heading3"/>
       </w:pPr>
-      <w:bookmarkStart w:id="80" w:name="recommended-reading-watching"/>
-      <w:bookmarkEnd w:id="80"/>
+      <w:bookmarkStart w:id="79" w:name="recommended-reading-watching"/>
+      <w:bookmarkEnd w:id="79"/>
       <w:r>
         <w:t xml:space="preserve">Recommended Reading &amp; Watching</w:t>
       </w:r>
@@ -2082,7 +2055,7 @@
           <w:ilvl w:val="0"/>
         </w:numPr>
       </w:pPr>
-      <w:hyperlink r:id="rId81">
+      <w:hyperlink r:id="rId80">
         <w:r>
           <w:rPr>
             <w:rStyle w:val="Link"/>
@@ -2102,7 +2075,7 @@
           <w:ilvl w:val="0"/>
         </w:numPr>
       </w:pPr>
-      <w:hyperlink r:id="rId82">
+      <w:hyperlink r:id="rId81">
         <w:r>
           <w:rPr>
             <w:rStyle w:val="Link"/>
@@ -2110,6 +2083,28 @@
           <w:t xml:space="preserve">Work-for-Hire Freelance Writing Agreement</w:t>
         </w:r>
       </w:hyperlink>
+    </w:p>
+    <w:p>
+      <w:pPr>
+        <w:pStyle w:val="Heading2"/>
+      </w:pPr>
+      <w:bookmarkStart w:id="82" w:name="changelog"/>
+      <w:bookmarkEnd w:id="82"/>
+      <w:r>
+        <w:t xml:space="preserve">Changelog</w:t>
+      </w:r>
+    </w:p>
+    <w:p>
+      <w:pPr>
+        <w:pStyle w:val="Compact"/>
+        <w:numPr>
+          <w:numId w:val="1010"/>
+          <w:ilvl w:val="0"/>
+        </w:numPr>
+      </w:pPr>
+      <w:r>
+        <w:t xml:space="preserve">25-Jan-2015 Edited and rewrote before merging with ArtBizLaw Copyright Basics.</w:t>
+      </w:r>
     </w:p>
     <w:sectPr/>
   </w:body>
@@ -2204,7 +2199,7 @@
     </w:lvl>
   </w:abstractNum>
   <w:abstractNum w:abstractNumId="990">
-    <w:nsid w:val="9f9d5573"/>
+    <w:nsid w:val="8edccb6a"/>
     <w:multiLevelType w:val="multilevel"/>
     <w:lvl w:ilvl="0">
       <w:numFmt w:val="bullet"/>
@@ -2285,7 +2280,7 @@
     </w:lvl>
   </w:abstractNum>
   <w:abstractNum w:abstractNumId="991">
-    <w:nsid w:val="dd501057"/>
+    <w:nsid w:val="8e71d03c"/>
     <w:multiLevelType w:val="multilevel"/>
     <w:lvl w:ilvl="0">
       <w:numFmt w:val="bullet"/>
@@ -2398,6 +2393,9 @@
   <w:num w:numId="1009">
     <w:abstractNumId w:val="991"/>
   </w:num>
+  <w:num w:numId="1010">
+    <w:abstractNumId w:val="991"/>
+  </w:num>
 </w:numbering>
 </file>
 
@@ -2504,6 +2502,14 @@
       <w:sz w:val="20"/>
       <w:szCs w:val="20"/>
     </w:rPr>
+  </w:style>
+  <w:style w:type="paragraph" w:styleId="Bibliography">
+    <w:name w:val="Bibliography"/>
+    <w:basedOn w:val="Normal"/>
+    <w:next w:val="Bibliography"/>
+    <w:qFormat/>
+    <w:pPr/>
+    <w:rPr/>
   </w:style>
   <w:style w:type="paragraph" w:styleId="Heading1">
     <w:name w:val="Heading 1"/>

</xml_diff>

<commit_message>
Light edits, changed title for ABL
Edited first in Entertainment Law,
then pulled down and light edits before publishing.
</commit_message>
<xml_diff>
--- a/Copyright_Basics/Copyright_Basics.docx
+++ b/Copyright_Basics/Copyright_Basics.docx
@@ -7,39 +7,45 @@
         <w:pStyle w:val="Title"/>
       </w:pPr>
       <w:r>
-        <w:t xml:space="preserve">Entertainment</w:t>
-      </w:r>
-      <w:r>
-        <w:t xml:space="preserve"> </w:t>
-      </w:r>
-      <w:r>
         <w:t xml:space="preserve">Law</w:t>
       </w:r>
+      <w:r>
+        <w:t xml:space="preserve"> </w:t>
+      </w:r>
+      <w:r>
+        <w:t xml:space="preserve">&amp;</w:t>
+      </w:r>
+      <w:r>
+        <w:t xml:space="preserve"> </w:t>
+      </w:r>
+      <w:r>
+        <w:t xml:space="preserve">Business</w:t>
+      </w:r>
+      <w:r>
+        <w:t xml:space="preserve"> </w:t>
+      </w:r>
+      <w:r>
+        <w:t xml:space="preserve">For</w:t>
+      </w:r>
+      <w:r>
+        <w:t xml:space="preserve"> </w:t>
+      </w:r>
+      <w:r>
+        <w:t xml:space="preserve">Artists</w:t>
+      </w:r>
     </w:p>
     <w:p>
       <w:pPr>
         <w:pStyle w:val="Subtitle"/>
       </w:pPr>
       <w:r>
-        <w:t xml:space="preserve">Lawyers</w:t>
-      </w:r>
-      <w:r>
-        <w:t xml:space="preserve"> </w:t>
-      </w:r>
-      <w:r>
-        <w:t xml:space="preserve">For</w:t>
-      </w:r>
-      <w:r>
-        <w:t xml:space="preserve"> </w:t>
-      </w:r>
-      <w:r>
-        <w:t xml:space="preserve">The</w:t>
-      </w:r>
-      <w:r>
-        <w:t xml:space="preserve"> </w:t>
-      </w:r>
-      <w:r>
-        <w:t xml:space="preserve">Talent</w:t>
+        <w:t xml:space="preserve">Copyright</w:t>
+      </w:r>
+      <w:r>
+        <w:t xml:space="preserve"> </w:t>
+      </w:r>
+      <w:r>
+        <w:t xml:space="preserve">Basics</w:t>
       </w:r>
     </w:p>
     <w:p>
@@ -60,25 +66,44 @@
       <w:pPr>
         <w:pStyle w:val="Heading1"/>
       </w:pPr>
-      <w:bookmarkStart w:id="21" w:name="lawyers-for-the-talent"/>
+      <w:bookmarkStart w:id="21" w:name="law-business-for-artists"/>
       <w:bookmarkEnd w:id="21"/>
       <w:r>
-        <w:t xml:space="preserve">Lawyers For The Talent</w:t>
+        <w:t xml:space="preserve">Law &amp; Business For Artists</w:t>
       </w:r>
     </w:p>
     <w:p>
       <w:bookmarkStart w:id="22" w:name="by-richard-dooling"/>
       <w:bookmarkEnd w:id="22"/>
       <w:r>
-        <w:t xml:space="preserve">by Richard Dooling</w:t>
+        <w:t xml:space="preserve">by Richard Dooling ©</w:t>
+      </w:r>
+    </w:p>
+    <w:p>
+      <w:r>
+        <w:t xml:space="preserve">These materials are published under an</w:t>
+      </w:r>
+      <w:r>
+        <w:t xml:space="preserve"> </w:t>
+      </w:r>
+      <w:hyperlink r:id="rId23">
+        <w:r>
+          <w:rPr>
+            <w:rStyle w:val="Link"/>
+          </w:rPr>
+          <w:t xml:space="preserve">MIT license</w:t>
+        </w:r>
+      </w:hyperlink>
+      <w:r>
+        <w:t xml:space="preserve">.</w:t>
       </w:r>
     </w:p>
     <w:p>
       <w:pPr>
         <w:pStyle w:val="Heading2"/>
       </w:pPr>
-      <w:bookmarkStart w:id="23" w:name="copyright-basics"/>
-      <w:bookmarkEnd w:id="23"/>
+      <w:bookmarkStart w:id="24" w:name="copyright-basics"/>
+      <w:bookmarkEnd w:id="24"/>
       <w:r>
         <w:t xml:space="preserve">Copyright Basics</w:t>
       </w:r>
@@ -96,7 +121,7 @@
           <w:ilvl w:val="0"/>
         </w:numPr>
       </w:pPr>
-      <w:hyperlink r:id="rId24">
+      <w:hyperlink r:id="rId25">
         <w:r>
           <w:rPr>
             <w:rStyle w:val="Link"/>
@@ -115,8 +140,8 @@
       <w:pPr>
         <w:pStyle w:val="Heading3"/>
       </w:pPr>
-      <w:bookmarkStart w:id="25" w:name="history-of-copyright"/>
-      <w:bookmarkEnd w:id="25"/>
+      <w:bookmarkStart w:id="26" w:name="history-of-copyright"/>
+      <w:bookmarkEnd w:id="26"/>
       <w:r>
         <w:t xml:space="preserve"> History of Copyright</w:t>
       </w:r>
@@ -176,7 +201,7 @@
       <w:r>
         <w:t xml:space="preserve"> </w:t>
       </w:r>
-      <w:hyperlink r:id="rId26">
+      <w:hyperlink r:id="rId27">
         <w:r>
           <w:rPr>
             <w:rStyle w:val="Link"/>
@@ -193,7 +218,7 @@
       <w:r>
         <w:t xml:space="preserve"> </w:t>
       </w:r>
-      <w:hyperlink r:id="rId27">
+      <w:hyperlink r:id="rId28">
         <w:r>
           <w:rPr>
             <w:rStyle w:val="Link"/>
@@ -212,7 +237,7 @@
       <w:r>
         <w:t xml:space="preserve"> </w:t>
       </w:r>
-      <w:hyperlink r:id="rId28">
+      <w:hyperlink r:id="rId29">
         <w:r>
           <w:rPr>
             <w:rStyle w:val="Link"/>
@@ -228,8 +253,8 @@
       <w:pPr>
         <w:pStyle w:val="Heading4"/>
       </w:pPr>
-      <w:bookmarkStart w:id="29" w:name="rights-protected-include"/>
-      <w:bookmarkEnd w:id="29"/>
+      <w:bookmarkStart w:id="30" w:name="rights-protected-include"/>
+      <w:bookmarkEnd w:id="30"/>
       <w:r>
         <w:t xml:space="preserve">Rights Protected Include:</w:t>
       </w:r>
@@ -298,8 +323,8 @@
       <w:pPr>
         <w:pStyle w:val="Heading4"/>
       </w:pPr>
-      <w:bookmarkStart w:id="30" w:name="who-owns-the-rights"/>
-      <w:bookmarkEnd w:id="30"/>
+      <w:bookmarkStart w:id="31" w:name="who-owns-the-rights"/>
+      <w:bookmarkEnd w:id="31"/>
       <w:r>
         <w:t xml:space="preserve">Who Owns The Rights?</w:t>
       </w:r>
@@ -311,7 +336,7 @@
       <w:r>
         <w:t xml:space="preserve"> </w:t>
       </w:r>
-      <w:hyperlink r:id="rId31">
+      <w:hyperlink r:id="rId32">
         <w:r>
           <w:rPr>
             <w:rStyle w:val="Link"/>
@@ -325,7 +350,7 @@
       <w:r>
         <w:t xml:space="preserve"> </w:t>
       </w:r>
-      <w:hyperlink r:id="rId32">
+      <w:hyperlink r:id="rId33">
         <w:r>
           <w:rPr>
             <w:rStyle w:val="Link"/>
@@ -339,7 +364,7 @@
       <w:r>
         <w:t xml:space="preserve"> </w:t>
       </w:r>
-      <w:hyperlink r:id="rId33">
+      <w:hyperlink r:id="rId34">
         <w:r>
           <w:rPr>
             <w:rStyle w:val="Link"/>
@@ -355,8 +380,8 @@
       <w:pPr>
         <w:pStyle w:val="Heading3"/>
       </w:pPr>
-      <w:bookmarkStart w:id="34" w:name="copyrightable-works"/>
-      <w:bookmarkEnd w:id="34"/>
+      <w:bookmarkStart w:id="35" w:name="copyrightable-works"/>
+      <w:bookmarkEnd w:id="35"/>
       <w:r>
         <w:t xml:space="preserve">Copyrightable Works</w:t>
       </w:r>
@@ -373,7 +398,7 @@
       <w:r>
         <w:t xml:space="preserve"> </w:t>
       </w:r>
-      <w:hyperlink r:id="rId35">
+      <w:hyperlink r:id="rId36">
         <w:r>
           <w:rPr>
             <w:rStyle w:val="Link"/>
@@ -391,8 +416,8 @@
       <w:pPr>
         <w:pStyle w:val="Heading4"/>
       </w:pPr>
-      <w:bookmarkStart w:id="36" w:name="bleistein-v-donaldson-lithographing-co.-sct.-1903"/>
-      <w:bookmarkEnd w:id="36"/>
+      <w:bookmarkStart w:id="37" w:name="bleistein-v-donaldson-lithographing-co.-sct.-1903"/>
+      <w:bookmarkEnd w:id="37"/>
       <w:r>
         <w:rPr>
           <w:i/>
@@ -417,7 +442,7 @@
       </w:r>
     </w:p>
     <w:p>
-      <w:hyperlink r:id="rId37">
+      <w:hyperlink r:id="rId38">
         <w:r>
           <w:rPr>
             <w:rStyle w:val="Link"/>
@@ -464,8 +489,8 @@
       <w:pPr>
         <w:pStyle w:val="Heading4"/>
       </w:pPr>
-      <w:bookmarkStart w:id="38" w:name="copyright-protects-original-works-of-authorship"/>
-      <w:bookmarkEnd w:id="38"/>
+      <w:bookmarkStart w:id="39" w:name="copyright-protects-original-works-of-authorship"/>
+      <w:bookmarkEnd w:id="39"/>
       <w:r>
         <w:t xml:space="preserve">Copyright Protects "Original Works of Authorship"</w:t>
       </w:r>
@@ -477,7 +502,7 @@
       <w:r>
         <w:t xml:space="preserve"> </w:t>
       </w:r>
-      <w:hyperlink r:id="rId39">
+      <w:hyperlink r:id="rId40">
         <w:r>
           <w:rPr>
             <w:i/>
@@ -519,193 +544,193 @@
           <w:ilvl w:val="0"/>
         </w:numPr>
       </w:pPr>
+      <w:hyperlink r:id="rId41">
+        <w:r>
+          <w:rPr>
+            <w:i/>
+            <w:rStyle w:val="Link"/>
+          </w:rPr>
+          <w:t xml:space="preserve">Nimmer on Copyright</w:t>
+        </w:r>
+      </w:hyperlink>
+      <w:r>
+        <w:t xml:space="preserve">.</w:t>
+      </w:r>
+    </w:p>
+    <w:p>
+      <w:pPr>
+        <w:pStyle w:val="Heading4"/>
+      </w:pPr>
+      <w:bookmarkStart w:id="42" w:name="enough-original-content-to-constitute-a-work"/>
+      <w:bookmarkEnd w:id="42"/>
+      <w:r>
+        <w:t xml:space="preserve">Enough Original Content to Constitute "a Work"</w:t>
+      </w:r>
+    </w:p>
+    <w:p>
+      <w:r>
+        <w:t xml:space="preserve">How much content do you need? Not much. The test is easy to meet, but really there is no test. The copyright registrar and the courts look at each borderline case based on its own facts.</w:t>
+      </w:r>
+    </w:p>
+    <w:p>
+      <w:r>
+        <w:t xml:space="preserve">In 1987, Atari games wanted to register the video game</w:t>
+      </w:r>
+      <w:r>
+        <w:t xml:space="preserve"> </w:t>
+      </w:r>
+      <w:r>
+        <w:rPr>
+          <w:i/>
+        </w:rPr>
+        <w:t xml:space="preserve">Breakout,</w:t>
+      </w:r>
+      <w:r>
+        <w:t xml:space="preserve"> </w:t>
+      </w:r>
+      <w:r>
+        <w:t xml:space="preserve">which consisted of little more than a flat image of a paddle and basic colored geometric shapes on a screen. At first the Copyright Registrar Ralph Oman refused to register the work because it "did not contain at least a minimum amount of original pictorial or graphic authorship, or authorship in sounds".</w:t>
+      </w:r>
+      <w:r>
+        <w:t xml:space="preserve"> </w:t>
+      </w:r>
+      <w:hyperlink r:id="rId43">
+        <w:r>
+          <w:rPr>
+            <w:rStyle w:val="Link"/>
+          </w:rPr>
+          <w:t xml:space="preserve">Atari challenged Oman's refusal to award the game copyright protection.</w:t>
+        </w:r>
+      </w:hyperlink>
+      <w:r>
+        <w:t xml:space="preserve"> </w:t>
+      </w:r>
+      <w:r>
+        <w:t xml:space="preserve">and won. The appellate court said:</w:t>
+      </w:r>
+    </w:p>
+    <w:p>
+      <w:pPr>
+        <w:pStyle w:val="BlockQuote"/>
+      </w:pPr>
+      <w:r>
+        <w:t xml:space="preserve">For a work to be Copyrightable, it must be fixed. It also must possess a certain low level of creativity which courts have described as "very slight," "minimal," "modest."</w:t>
+      </w:r>
+    </w:p>
+    <w:p>
+      <w:r>
+        <w:t xml:space="preserve">In</w:t>
+      </w:r>
+      <w:r>
+        <w:t xml:space="preserve"> </w:t>
+      </w:r>
       <w:hyperlink r:id="rId40">
         <w:r>
           <w:rPr>
             <w:i/>
             <w:rStyle w:val="Link"/>
           </w:rPr>
-          <w:t xml:space="preserve">Nimmer on Copyright</w:t>
-        </w:r>
-      </w:hyperlink>
-      <w:r>
-        <w:t xml:space="preserve">.</w:t>
-      </w:r>
+          <w:t xml:space="preserve">Feist v. Rural</w:t>
+        </w:r>
+      </w:hyperlink>
+      <w:r>
+        <w:t xml:space="preserve"> </w:t>
+      </w:r>
+      <w:r>
+        <w:t xml:space="preserve">the United States Supreme Court said that "the requisite level of creativity is extremely low; even a slight amount will suffice."</w:t>
+      </w:r>
+    </w:p>
+    <w:p>
+      <w:r>
+        <w:t xml:space="preserve">Because</w:t>
+      </w:r>
+      <w:r>
+        <w:t xml:space="preserve"> </w:t>
+      </w:r>
+      <w:r>
+        <w:rPr>
+          <w:i/>
+        </w:rPr>
+        <w:t xml:space="preserve">Breakout</w:t>
+      </w:r>
+      <w:r>
+        <w:t xml:space="preserve"> </w:t>
+      </w:r>
+      <w:r>
+        <w:t xml:space="preserve">consisted of a series of shapes and images in a particular sequence alongside audio, the Court found it met the requisite level of Copyright.</w:t>
+      </w:r>
+    </w:p>
+    <w:p>
+      <w:r>
+        <w:t xml:space="preserve">Even five distinctive musical notes are copyrightable. Watch this video clip from</w:t>
+      </w:r>
+      <w:r>
+        <w:t xml:space="preserve"> </w:t>
+      </w:r>
+      <w:hyperlink r:id="rId44">
+        <w:r>
+          <w:rPr>
+            <w:i/>
+            <w:rStyle w:val="Link"/>
+          </w:rPr>
+          <w:t xml:space="preserve">Close Encounters Of The Third Kind</w:t>
+        </w:r>
+      </w:hyperlink>
+      <w:r>
+        <w:t xml:space="preserve">. Beginning at the 5:00 mark, the five second tones played to make contact with the alien ship were created by famed movie composer John Williams and a copyright successfully registered to protect them.</w:t>
+      </w:r>
+    </w:p>
+    <w:p>
+      <w:pPr>
+        <w:pStyle w:val="Heading3"/>
+      </w:pPr>
+      <w:bookmarkStart w:id="45" w:name="fixation"/>
+      <w:bookmarkEnd w:id="45"/>
+      <w:r>
+        <w:t xml:space="preserve">Fixation</w:t>
+      </w:r>
+    </w:p>
+    <w:p>
+      <w:r>
+        <w:t xml:space="preserve">Copyright protection does not require a work to be published, but does require that the work be "fixed in a tangible medium of expression"</w:t>
+      </w:r>
+      <w:r>
+        <w:t xml:space="preserve"> </w:t>
+      </w:r>
+      <w:hyperlink r:id="rId36">
+        <w:r>
+          <w:rPr>
+            <w:rStyle w:val="Link"/>
+          </w:rPr>
+          <w:t xml:space="preserve">§ 102(a)</w:t>
+        </w:r>
+      </w:hyperlink>
+    </w:p>
+    <w:p>
+      <w:pPr>
+        <w:pStyle w:val="BlockQuote"/>
+      </w:pPr>
+      <w:r>
+        <w:t xml:space="preserve">A work is 'fixed' … when its embodiment in a copy or phonorecord … is sufficiently permanent or stable to permit it to be perceived, reproduced or otherwise communicated for a period of more than transitory duration.</w:t>
+      </w:r>
+      <w:r>
+        <w:t xml:space="preserve"> </w:t>
+      </w:r>
+      <w:hyperlink r:id="rId46">
+        <w:r>
+          <w:rPr>
+            <w:rStyle w:val="Link"/>
+          </w:rPr>
+          <w:t xml:space="preserve">§ 101</w:t>
+        </w:r>
+      </w:hyperlink>
     </w:p>
     <w:p>
       <w:pPr>
         <w:pStyle w:val="Heading4"/>
       </w:pPr>
-      <w:bookmarkStart w:id="41" w:name="enough-original-content-to-constitute-a-work"/>
-      <w:bookmarkEnd w:id="41"/>
-      <w:r>
-        <w:t xml:space="preserve">Enough Original Content to Constitute "a Work"</w:t>
-      </w:r>
-    </w:p>
-    <w:p>
-      <w:r>
-        <w:t xml:space="preserve">How much content do you need? Not much. The test is easy to meet, but really there is no test. The copyright registrar and the courts look at each borderline case based on its own facts.</w:t>
-      </w:r>
-    </w:p>
-    <w:p>
-      <w:r>
-        <w:t xml:space="preserve">In 1987, Atari games wanted to register the video game</w:t>
-      </w:r>
-      <w:r>
-        <w:t xml:space="preserve"> </w:t>
-      </w:r>
-      <w:r>
-        <w:rPr>
-          <w:i/>
-        </w:rPr>
-        <w:t xml:space="preserve">Breakout,</w:t>
-      </w:r>
-      <w:r>
-        <w:t xml:space="preserve"> </w:t>
-      </w:r>
-      <w:r>
-        <w:t xml:space="preserve">which consisted of little more than a flat image of a paddle and basic colored geometric shapes on a screen. At first the Copyright Registrar Ralph Oman refused to register the work because it "did not contain at least a minimum amount of original pictorial or graphic authorship, or authorship in sounds".</w:t>
-      </w:r>
-      <w:r>
-        <w:t xml:space="preserve"> </w:t>
-      </w:r>
-      <w:hyperlink r:id="rId42">
-        <w:r>
-          <w:rPr>
-            <w:rStyle w:val="Link"/>
-          </w:rPr>
-          <w:t xml:space="preserve">Atari challenged Oman's refusal to award the game copyright protection.</w:t>
-        </w:r>
-      </w:hyperlink>
-      <w:r>
-        <w:t xml:space="preserve"> </w:t>
-      </w:r>
-      <w:r>
-        <w:t xml:space="preserve">and won. The appellate court said:</w:t>
-      </w:r>
-    </w:p>
-    <w:p>
-      <w:pPr>
-        <w:pStyle w:val="BlockQuote"/>
-      </w:pPr>
-      <w:r>
-        <w:t xml:space="preserve">For a work to be Copyrightable, it must be fixed. It also must possess a certain low level of creativity which courts have described as "very slight," "minimal," "modest."</w:t>
-      </w:r>
-    </w:p>
-    <w:p>
-      <w:r>
-        <w:t xml:space="preserve">In</w:t>
-      </w:r>
-      <w:r>
-        <w:t xml:space="preserve"> </w:t>
-      </w:r>
-      <w:hyperlink r:id="rId39">
-        <w:r>
-          <w:rPr>
-            <w:i/>
-            <w:rStyle w:val="Link"/>
-          </w:rPr>
-          <w:t xml:space="preserve">Feist v. Rural</w:t>
-        </w:r>
-      </w:hyperlink>
-      <w:r>
-        <w:t xml:space="preserve"> </w:t>
-      </w:r>
-      <w:r>
-        <w:t xml:space="preserve">the United States Supreme Court said that "the requisite level of creativity is extremely low; even a slight amount will suffice."</w:t>
-      </w:r>
-    </w:p>
-    <w:p>
-      <w:r>
-        <w:t xml:space="preserve">Because</w:t>
-      </w:r>
-      <w:r>
-        <w:t xml:space="preserve"> </w:t>
-      </w:r>
-      <w:r>
-        <w:rPr>
-          <w:i/>
-        </w:rPr>
-        <w:t xml:space="preserve">Breakout</w:t>
-      </w:r>
-      <w:r>
-        <w:t xml:space="preserve"> </w:t>
-      </w:r>
-      <w:r>
-        <w:t xml:space="preserve">consisted of a series of shapes and images in a particular sequence alongside audio, the Court found it met the requisite level of Copyright.</w:t>
-      </w:r>
-    </w:p>
-    <w:p>
-      <w:r>
-        <w:t xml:space="preserve">Even five distinctive musical notes are copyrightable. Watch this video clip from</w:t>
-      </w:r>
-      <w:r>
-        <w:t xml:space="preserve"> </w:t>
-      </w:r>
-      <w:hyperlink r:id="rId43">
-        <w:r>
-          <w:rPr>
-            <w:i/>
-            <w:rStyle w:val="Link"/>
-          </w:rPr>
-          <w:t xml:space="preserve">Close Encounters Of The Third Kind</w:t>
-        </w:r>
-      </w:hyperlink>
-      <w:r>
-        <w:t xml:space="preserve">. Beginning at the 5:00 mark, the five second tones played to make contact with the alien ship were created by famed movie composer John Williams and a copyright successfully registered to protect them.</w:t>
-      </w:r>
-    </w:p>
-    <w:p>
-      <w:pPr>
-        <w:pStyle w:val="Heading3"/>
-      </w:pPr>
-      <w:bookmarkStart w:id="44" w:name="fixation"/>
-      <w:bookmarkEnd w:id="44"/>
-      <w:r>
-        <w:t xml:space="preserve">Fixation</w:t>
-      </w:r>
-    </w:p>
-    <w:p>
-      <w:r>
-        <w:t xml:space="preserve">Copyright protection does not require a work to be published, but does require that the work be "fixed in a tangible medium of expression"</w:t>
-      </w:r>
-      <w:r>
-        <w:t xml:space="preserve"> </w:t>
-      </w:r>
-      <w:hyperlink r:id="rId35">
-        <w:r>
-          <w:rPr>
-            <w:rStyle w:val="Link"/>
-          </w:rPr>
-          <w:t xml:space="preserve">§ 102(a)</w:t>
-        </w:r>
-      </w:hyperlink>
-    </w:p>
-    <w:p>
-      <w:pPr>
-        <w:pStyle w:val="BlockQuote"/>
-      </w:pPr>
-      <w:r>
-        <w:t xml:space="preserve">A work is 'fixed' … when its embodiment in a copy or phonorecord … is sufficiently permanent or stable to permit it to be perceived, reproduced or otherwise communicated for a period of more than transitory duration.</w:t>
-      </w:r>
-      <w:r>
-        <w:t xml:space="preserve"> </w:t>
-      </w:r>
-      <w:hyperlink r:id="rId45">
-        <w:r>
-          <w:rPr>
-            <w:rStyle w:val="Link"/>
-          </w:rPr>
-          <w:t xml:space="preserve">§ 101</w:t>
-        </w:r>
-      </w:hyperlink>
-    </w:p>
-    <w:p>
-      <w:pPr>
-        <w:pStyle w:val="Heading4"/>
-      </w:pPr>
-      <w:bookmarkStart w:id="46" w:name="horgan-v-macmillan-2d-cir.-1986"/>
-      <w:bookmarkEnd w:id="46"/>
+      <w:bookmarkStart w:id="47" w:name="horgan-v-macmillan-2d-cir.-1986"/>
+      <w:bookmarkEnd w:id="47"/>
       <w:r>
         <w:rPr>
           <w:i/>
@@ -727,7 +752,7 @@
           <w:ilvl w:val="0"/>
         </w:numPr>
       </w:pPr>
-      <w:hyperlink r:id="rId47">
+      <w:hyperlink r:id="rId48">
         <w:r>
           <w:rPr>
             <w:rStyle w:val="Link"/>
@@ -778,8 +803,8 @@
       <w:pPr>
         <w:pStyle w:val="Heading3"/>
       </w:pPr>
-      <w:bookmarkStart w:id="48" w:name="what-doesnt-copyright-protect"/>
-      <w:bookmarkEnd w:id="48"/>
+      <w:bookmarkStart w:id="49" w:name="what-doesnt-copyright-protect"/>
+      <w:bookmarkEnd w:id="49"/>
       <w:r>
         <w:t xml:space="preserve">What Doesn't Copyright Protect?</w:t>
       </w:r>
@@ -788,8 +813,8 @@
       <w:pPr>
         <w:pStyle w:val="Heading4"/>
       </w:pPr>
-      <w:bookmarkStart w:id="49" w:name="ideas"/>
-      <w:bookmarkEnd w:id="49"/>
+      <w:bookmarkStart w:id="50" w:name="ideas"/>
+      <w:bookmarkEnd w:id="50"/>
       <w:r>
         <w:t xml:space="preserve">Ideas</w:t>
       </w:r>
@@ -801,7 +826,7 @@
       <w:r>
         <w:t xml:space="preserve"> </w:t>
       </w:r>
-      <w:hyperlink r:id="rId35">
+      <w:hyperlink r:id="rId36">
         <w:r>
           <w:rPr>
             <w:rStyle w:val="Link"/>
@@ -835,8 +860,8 @@
       <w:pPr>
         <w:pStyle w:val="Heading4"/>
       </w:pPr>
-      <w:bookmarkStart w:id="50" w:name="research"/>
-      <w:bookmarkEnd w:id="50"/>
+      <w:bookmarkStart w:id="51" w:name="research"/>
+      <w:bookmarkEnd w:id="51"/>
       <w:r>
         <w:t xml:space="preserve">Research</w:t>
       </w:r>
@@ -850,8 +875,8 @@
       <w:pPr>
         <w:pStyle w:val="Heading3"/>
       </w:pPr>
-      <w:bookmarkStart w:id="51" w:name="miller-v.-universal-city-studios-inc."/>
-      <w:bookmarkEnd w:id="51"/>
+      <w:bookmarkStart w:id="52" w:name="miller-v.-universal-city-studios-inc."/>
+      <w:bookmarkEnd w:id="52"/>
       <w:r>
         <w:rPr>
           <w:i/>
@@ -860,8 +885,8 @@
       </w:r>
     </w:p>
     <w:p>
-      <w:bookmarkStart w:id="52" w:name="court-of-appeals-5th-circuit-1981"/>
-      <w:bookmarkEnd w:id="52"/>
+      <w:bookmarkStart w:id="53" w:name="court-of-appeals-5th-circuit-1981"/>
+      <w:bookmarkEnd w:id="53"/>
       <w:r>
         <w:t xml:space="preserve">Court of Appeals, 5th Circuit 1981</w:t>
       </w:r>
@@ -874,7 +899,7 @@
           <w:ilvl w:val="0"/>
         </w:numPr>
       </w:pPr>
-      <w:hyperlink r:id="rId53">
+      <w:hyperlink r:id="rId54">
         <w:r>
           <w:rPr>
             <w:rStyle w:val="Link"/>
@@ -894,7 +919,7 @@
           <w:ilvl w:val="0"/>
         </w:numPr>
       </w:pPr>
-      <w:hyperlink r:id="rId54">
+      <w:hyperlink r:id="rId55">
         <w:r>
           <w:rPr>
             <w:rStyle w:val="Link"/>
@@ -910,8 +935,8 @@
       <w:pPr>
         <w:pStyle w:val="Heading4"/>
       </w:pPr>
-      <w:bookmarkStart w:id="55" w:name="facts"/>
-      <w:bookmarkEnd w:id="55"/>
+      <w:bookmarkStart w:id="56" w:name="facts"/>
+      <w:bookmarkEnd w:id="56"/>
       <w:r>
         <w:rPr>
           <w:i/>
@@ -967,8 +992,8 @@
       <w:pPr>
         <w:pStyle w:val="Heading4"/>
       </w:pPr>
-      <w:bookmarkStart w:id="56" w:name="is-research-copyrightable"/>
-      <w:bookmarkEnd w:id="56"/>
+      <w:bookmarkStart w:id="57" w:name="is-research-copyrightable"/>
+      <w:bookmarkEnd w:id="57"/>
       <w:r>
         <w:rPr>
           <w:i/>
@@ -1045,7 +1070,7 @@
       <w:r>
         <w:t xml:space="preserve"> </w:t>
       </w:r>
-      <w:hyperlink r:id="rId57">
+      <w:hyperlink r:id="rId58">
         <w:r>
           <w:rPr>
             <w:i/>
@@ -1112,7 +1137,7 @@
       <w:r>
         <w:t xml:space="preserve"> </w:t>
       </w:r>
-      <w:hyperlink r:id="rId58">
+      <w:hyperlink r:id="rId59">
         <w:r>
           <w:rPr>
             <w:i/>
@@ -1154,7 +1179,7 @@
       <w:r>
         <w:t xml:space="preserve"> </w:t>
       </w:r>
-      <w:hyperlink r:id="rId59">
+      <w:hyperlink r:id="rId60">
         <w:r>
           <w:rPr>
             <w:rStyle w:val="Link"/>
@@ -1188,7 +1213,7 @@
       <w:r>
         <w:t xml:space="preserve"> </w:t>
       </w:r>
-      <w:hyperlink r:id="rId60">
+      <w:hyperlink r:id="rId61">
         <w:r>
           <w:rPr>
             <w:i/>
@@ -1307,7 +1332,7 @@
       <w:r>
         <w:t xml:space="preserve"> </w:t>
       </w:r>
-      <w:hyperlink r:id="rId61">
+      <w:hyperlink r:id="rId62">
         <w:r>
           <w:rPr>
             <w:i/>
@@ -1393,7 +1418,7 @@
       <w:r>
         <w:t xml:space="preserve"> </w:t>
       </w:r>
-      <w:hyperlink r:id="rId61">
+      <w:hyperlink r:id="rId62">
         <w:r>
           <w:rPr>
             <w:i/>
@@ -1473,7 +1498,7 @@
       <w:r>
         <w:t xml:space="preserve"> </w:t>
       </w:r>
-      <w:hyperlink r:id="rId61">
+      <w:hyperlink r:id="rId62">
         <w:r>
           <w:rPr>
             <w:i/>
@@ -1515,7 +1540,7 @@
       <w:r>
         <w:t xml:space="preserve"> </w:t>
       </w:r>
-      <w:hyperlink r:id="rId62">
+      <w:hyperlink r:id="rId63">
         <w:r>
           <w:rPr>
             <w:i/>
@@ -1554,8 +1579,8 @@
       <w:pPr>
         <w:pStyle w:val="Heading4"/>
       </w:pPr>
-      <w:bookmarkStart w:id="63" w:name="notes-on-miller-v.-universal"/>
-      <w:bookmarkEnd w:id="63"/>
+      <w:bookmarkStart w:id="64" w:name="notes-on-miller-v.-universal"/>
+      <w:bookmarkEnd w:id="64"/>
       <w:r>
         <w:t xml:space="preserve">Notes On</w:t>
       </w:r>
@@ -1609,8 +1634,8 @@
       <w:pPr>
         <w:pStyle w:val="Heading3"/>
       </w:pPr>
-      <w:bookmarkStart w:id="64" w:name="scènes-à-faire"/>
-      <w:bookmarkEnd w:id="64"/>
+      <w:bookmarkStart w:id="65" w:name="scènes-à-faire"/>
+      <w:bookmarkEnd w:id="65"/>
       <w:r>
         <w:t xml:space="preserve">Scènes-À-Faire</w:t>
       </w:r>
@@ -1622,7 +1647,7 @@
       <w:r>
         <w:t xml:space="preserve"> </w:t>
       </w:r>
-      <w:hyperlink r:id="rId65">
+      <w:hyperlink r:id="rId66">
         <w:r>
           <w:rPr>
             <w:rStyle w:val="Link"/>
@@ -1669,8 +1694,8 @@
       <w:pPr>
         <w:pStyle w:val="Heading4"/>
       </w:pPr>
-      <w:bookmarkStart w:id="66" w:name="names-titles-short-phrases-expressions"/>
-      <w:bookmarkEnd w:id="66"/>
+      <w:bookmarkStart w:id="67" w:name="names-titles-short-phrases-expressions"/>
+      <w:bookmarkEnd w:id="67"/>
       <w:r>
         <w:t xml:space="preserve">Names, Titles, Short Phrases, Expressions</w:t>
       </w:r>
@@ -1769,7 +1794,7 @@
           <w:ilvl w:val="0"/>
         </w:numPr>
       </w:pPr>
-      <w:hyperlink r:id="rId67">
+      <w:hyperlink r:id="rId68">
         <w:r>
           <w:rPr>
             <w:rStyle w:val="Link"/>
@@ -1782,8 +1807,8 @@
       <w:pPr>
         <w:pStyle w:val="Heading4"/>
       </w:pPr>
-      <w:bookmarkStart w:id="68" w:name="characters"/>
-      <w:bookmarkEnd w:id="68"/>
+      <w:bookmarkStart w:id="69" w:name="characters"/>
+      <w:bookmarkEnd w:id="69"/>
       <w:r>
         <w:t xml:space="preserve">Characters</w:t>
       </w:r>
@@ -1801,7 +1826,7 @@
           <w:ilvl w:val="0"/>
         </w:numPr>
       </w:pPr>
-      <w:hyperlink r:id="rId69">
+      <w:hyperlink r:id="rId70">
         <w:r>
           <w:rPr>
             <w:rStyle w:val="Link"/>
@@ -1837,7 +1862,7 @@
       <w:r>
         <w:t xml:space="preserve"> </w:t>
       </w:r>
-      <w:hyperlink r:id="rId70">
+      <w:hyperlink r:id="rId71">
         <w:r>
           <w:rPr>
             <w:i/>
@@ -1857,8 +1882,8 @@
       <w:pPr>
         <w:pStyle w:val="Heading4"/>
       </w:pPr>
-      <w:bookmarkStart w:id="71" w:name="why-register-the-copyright"/>
-      <w:bookmarkEnd w:id="71"/>
+      <w:bookmarkStart w:id="72" w:name="why-register-the-copyright"/>
+      <w:bookmarkEnd w:id="72"/>
       <w:r>
         <w:t xml:space="preserve">Why Register the Copyright?</w:t>
       </w:r>
@@ -1870,7 +1895,7 @@
       <w:r>
         <w:t xml:space="preserve"> </w:t>
       </w:r>
-      <w:hyperlink r:id="rId72">
+      <w:hyperlink r:id="rId73">
         <w:r>
           <w:rPr>
             <w:rStyle w:val="Link"/>
@@ -1900,7 +1925,7 @@
       <w:r>
         <w:t xml:space="preserve"> </w:t>
       </w:r>
-      <w:hyperlink r:id="rId73">
+      <w:hyperlink r:id="rId74">
         <w:r>
           <w:rPr>
             <w:rStyle w:val="Link"/>
@@ -1914,7 +1939,7 @@
       <w:r>
         <w:t xml:space="preserve"> </w:t>
       </w:r>
-      <w:hyperlink r:id="rId35">
+      <w:hyperlink r:id="rId36">
         <w:r>
           <w:rPr>
             <w:rStyle w:val="Link"/>
@@ -1944,7 +1969,7 @@
       <w:r>
         <w:t xml:space="preserve"> </w:t>
       </w:r>
-      <w:hyperlink r:id="rId74">
+      <w:hyperlink r:id="rId75">
         <w:r>
           <w:rPr>
             <w:rStyle w:val="Link"/>
@@ -1966,7 +1991,7 @@
       <w:r>
         <w:t xml:space="preserve"> </w:t>
       </w:r>
-      <w:hyperlink r:id="rId74">
+      <w:hyperlink r:id="rId75">
         <w:r>
           <w:rPr>
             <w:rStyle w:val="Link"/>
@@ -1980,7 +2005,7 @@
       <w:r>
         <w:t xml:space="preserve"> </w:t>
       </w:r>
-      <w:hyperlink r:id="rId75">
+      <w:hyperlink r:id="rId76">
         <w:r>
           <w:rPr>
             <w:rStyle w:val="Link"/>
@@ -2006,7 +2031,7 @@
       <w:r>
         <w:t xml:space="preserve"> </w:t>
       </w:r>
-      <w:hyperlink r:id="rId76">
+      <w:hyperlink r:id="rId77">
         <w:r>
           <w:rPr>
             <w:rStyle w:val="Link"/>
@@ -2022,8 +2047,8 @@
       <w:pPr>
         <w:pStyle w:val="Heading3"/>
       </w:pPr>
-      <w:bookmarkStart w:id="77" w:name="recommended-reading-watching"/>
-      <w:bookmarkEnd w:id="77"/>
+      <w:bookmarkStart w:id="78" w:name="recommended-reading-watching"/>
+      <w:bookmarkEnd w:id="78"/>
       <w:r>
         <w:t xml:space="preserve">Recommended Reading &amp; Watching</w:t>
       </w:r>
@@ -2036,7 +2061,7 @@
           <w:ilvl w:val="0"/>
         </w:numPr>
       </w:pPr>
-      <w:hyperlink r:id="rId78">
+      <w:hyperlink r:id="rId79">
         <w:r>
           <w:rPr>
             <w:rStyle w:val="Link"/>
@@ -2056,7 +2081,7 @@
           <w:ilvl w:val="0"/>
         </w:numPr>
       </w:pPr>
-      <w:hyperlink r:id="rId79">
+      <w:hyperlink r:id="rId80">
         <w:r>
           <w:rPr>
             <w:rStyle w:val="Link"/>
@@ -2069,8 +2094,8 @@
       <w:pPr>
         <w:pStyle w:val="Heading2"/>
       </w:pPr>
-      <w:bookmarkStart w:id="80" w:name="changelog"/>
-      <w:bookmarkEnd w:id="80"/>
+      <w:bookmarkStart w:id="81" w:name="changelog"/>
+      <w:bookmarkEnd w:id="81"/>
       <w:r>
         <w:t xml:space="preserve">Changelog</w:t>
       </w:r>
@@ -2192,7 +2217,7 @@
     </w:lvl>
   </w:abstractNum>
   <w:abstractNum w:abstractNumId="990">
-    <w:nsid w:val="76e539e2"/>
+    <w:nsid w:val="f483b8c6"/>
     <w:multiLevelType w:val="multilevel"/>
     <w:lvl w:ilvl="0">
       <w:numFmt w:val="bullet"/>
@@ -2273,7 +2298,7 @@
     </w:lvl>
   </w:abstractNum>
   <w:abstractNum w:abstractNumId="991">
-    <w:nsid w:val="bd24a624"/>
+    <w:nsid w:val="fbab046b"/>
     <w:multiLevelType w:val="multilevel"/>
     <w:lvl w:ilvl="0">
       <w:numFmt w:val="bullet"/>

</xml_diff>

<commit_message>
Add docx and pdf
</commit_message>
<xml_diff>
--- a/Copyright_Basics/Copyright_Basics.docx
+++ b/Copyright_Basics/Copyright_Basics.docx
@@ -980,7 +980,12 @@
     </w:p>
     <w:p>
       <w:r>
-        <w:t xml:space="preserve">The evidence at trial was conflicting on whether the scriptwriter relied almost entirely on the book in writing the screenplay or whether he arrived at his version of the kidnapping story independently. Both plaintiff and his expert witness testified to numerous similarities between the works. The jury, which had copies of the book and viewed the movie twice during the trial, found the movie infringed Miller's copyright and awarded him over $200,000 in damages and profits.</w:t>
+        <w:t xml:space="preserve">The evidence at trial was conflicting on whether the scriptwriter relied almost entirely on the book in writing the screenplay or whether he arrived at his version of the kidnapping story independently. Gene Miller and his expert witness testified to numerous similarities between the works.</w:t>
+      </w:r>
+    </w:p>
+    <w:p>
+      <w:r>
+        <w:t xml:space="preserve">The jury, which had copies of the book and viewed the movie twice during the trial, found the movie infringed Miller's copyright and awarded Miller over $200,000 in damages and profits.</w:t>
       </w:r>
     </w:p>
     <w:p>
@@ -1003,13 +1008,7 @@
     </w:p>
     <w:p>
       <w:r>
-        <w:t xml:space="preserve">It is well settled that copyright protection extends only to an author's expression of facts and not to the facts themselves.…</w:t>
-      </w:r>
-      <w:r>
-        <w:br w:type="textWrapping"/>
-      </w:r>
-      <w:r>
-        <w:t xml:space="preserve">This dichotomy between facts and their expression derives from the concept of originality which is the premise of copyright law. Under the Constitution, copyright protection may secure for a limited time to "Authors … the exclusive Right to their respective Writings." An "author" is one "to whom anything owes its origin; originator; maker; one who completes a work of science or literature." …</w:t>
+        <w:t xml:space="preserve">It is well settled that copyright protection extends only to an author's expression of facts and not to the facts themselves.… This dichotomy between facts and their expression derives from the concept of originality which is the premise of copyright law. Under the Constitution, copyright protection may secure for a limited time to "Authors … the exclusive Right to their respective Writings." An "author" is one "to whom anything owes its origin; originator; maker; one who completes a work of science or literature." …</w:t>
       </w:r>
     </w:p>
     <w:p>
@@ -1115,7 +1114,7 @@
         <w:pStyle w:val="BlockQuote"/>
       </w:pPr>
       <w:r>
-        <w:t xml:space="preserve">the news element---the information respecting current events contained in the literary production---is not the creation of the writer, but is a report of matters that ordinarily are</w:t>
+        <w:t xml:space="preserve">the news element--- the information respecting current events contained in the literary production--- is not the creation of the writer, but is a report of matters that ordinarily are</w:t>
       </w:r>
       <w:r>
         <w:t xml:space="preserve"> </w:t>
@@ -1132,7 +1131,7 @@
     </w:p>
     <w:p>
       <w:r>
-        <w:t xml:space="preserve">Apart from the directory cases, the only decision cited to this Court which lends support for the challenged instruction is</w:t>
+        <w:t xml:space="preserve">The only decision cited to this Court which lends support for the challenged instruction is</w:t>
       </w:r>
       <w:r>
         <w:t xml:space="preserve"> </w:t>
@@ -1159,7 +1158,12 @@
         </w:r>
       </w:hyperlink>
       <w:r>
-        <w:t xml:space="preserve">. In</w:t>
+        <w:t xml:space="preserve">.</w:t>
+      </w:r>
+    </w:p>
+    <w:p>
+      <w:r>
+        <w:t xml:space="preserve">In</w:t>
       </w:r>
       <w:r>
         <w:t xml:space="preserve"> </w:t>
@@ -1184,26 +1188,11 @@
           <w:rPr>
             <w:rStyle w:val="Link"/>
           </w:rPr>
-          <w:t xml:space="preserve">17 U.S.C. § 6 (1970)</w:t>
+          <w:t xml:space="preserve">the Copyright Statute</w:t>
         </w:r>
       </w:hyperlink>
       <w:r>
         <w:t xml:space="preserve">, constituted copyright infringement. The court went on to reject defendant's fair use defense, primarily because defendant's use of the translations from Danish had allowed her to write her biography in one-third the time it took plaintiff. The court said the question was not whether defendant could have obtained the same information by going to the sources plaintiff had used, but whether she in fact had done her own independent research.</w:t>
-      </w:r>
-      <w:r>
-        <w:t xml:space="preserve"> </w:t>
-      </w:r>
-      <w:r>
-        <w:rPr>
-          <w:i/>
-        </w:rPr>
-        <w:t xml:space="preserve">Id.</w:t>
-      </w:r>
-      <w:r>
-        <w:t xml:space="preserve"> </w:t>
-      </w:r>
-      <w:r>
-        <w:t xml:space="preserve">at 667.</w:t>
       </w:r>
     </w:p>
     <w:p>
@@ -1312,8 +1301,146 @@
       </w:r>
     </w:p>
     <w:p>
-      <w:r>
-        <w:t xml:space="preserve">[</w:t>
+      <w:hyperlink r:id="rId61">
+        <w:r>
+          <w:rPr>
+            <w:i/>
+            <w:rStyle w:val="Link"/>
+          </w:rPr>
+          <w:t xml:space="preserve">Rosemont</w:t>
+        </w:r>
+      </w:hyperlink>
+      <w:r>
+        <w:t xml:space="preserve">.</w:t>
+      </w:r>
+    </w:p>
+    <w:p>
+      <w:r>
+        <w:t xml:space="preserve">The Second Circuit has adhered to its position in the most recent appellate case to address the question,</w:t>
+      </w:r>
+      <w:r>
+        <w:t xml:space="preserve"> </w:t>
+      </w:r>
+      <w:hyperlink r:id="rId62">
+        <w:r>
+          <w:rPr>
+            <w:i/>
+            <w:rStyle w:val="Link"/>
+          </w:rPr>
+          <w:t xml:space="preserve">Hoehling v. Universal City Studios, Inc.,</w:t>
+        </w:r>
+        <w:r>
+          <w:rPr>
+            <w:rStyle w:val="Link"/>
+          </w:rPr>
+          <w:t xml:space="preserve"> </w:t>
+        </w:r>
+        <w:r>
+          <w:rPr>
+            <w:rStyle w:val="Link"/>
+          </w:rPr>
+          <w:t xml:space="preserve">(2d Cir. 1980)</w:t>
+        </w:r>
+      </w:hyperlink>
+      <w:r>
+        <w:t xml:space="preserve"> </w:t>
+      </w:r>
+      <w:r>
+        <w:rPr>
+          <w:i/>
+        </w:rPr>
+        <w:t xml:space="preserve">Hoehling</w:t>
+      </w:r>
+      <w:r>
+        <w:t xml:space="preserve"> </w:t>
+      </w:r>
+      <w:r>
+        <w:t xml:space="preserve">involved various literary accounts of the last voyage and mysterious destruction of the German dirigible Hindenberg.</w:t>
+      </w:r>
+    </w:p>
+    <w:p>
+      <w:r>
+        <w:t xml:space="preserve">Plaintiff A.A. Hoehling published a book in 1962 entitled,</w:t>
+      </w:r>
+      <w:r>
+        <w:t xml:space="preserve"> </w:t>
+      </w:r>
+      <w:r>
+        <w:rPr>
+          <w:i/>
+        </w:rPr>
+        <w:t xml:space="preserve">Who Destroyed the Hindenberg?</w:t>
+      </w:r>
+      <w:r>
+        <w:t xml:space="preserve"> </w:t>
+      </w:r>
+      <w:r>
+        <w:t xml:space="preserve">Written as a factual account in an objective, reportorial style, the premise of his extensively researched book was that the Hindenberg had been deliberately sabotaged by a member of its crew to embarrass the Nazi regime.</w:t>
+      </w:r>
+    </w:p>
+    <w:p>
+      <w:r>
+        <w:t xml:space="preserve">Ten years later, defendant Michael McDonald Mooney published his book,</w:t>
+      </w:r>
+      <w:r>
+        <w:t xml:space="preserve"> </w:t>
+      </w:r>
+      <w:r>
+        <w:rPr>
+          <w:i/>
+        </w:rPr>
+        <w:t xml:space="preserve">The Hindenberg.</w:t>
+      </w:r>
+      <w:r>
+        <w:t xml:space="preserve"> </w:t>
+      </w:r>
+      <w:r>
+        <w:t xml:space="preserve">While a more literary than historical account, it also hypothesized sabotage.</w:t>
+      </w:r>
+    </w:p>
+    <w:p>
+      <w:r>
+        <w:t xml:space="preserve">Universal City Studios purchased the movie rights to Mooney's book and produced a movie under the same title, although the movie differed somewhat from the book. During the litigation, Mooney acknowledged he had consulted Hoehling's book and relied on it for some details in writing his own, but he maintained he first discovered the sabotage theory in Dale Titler's</w:t>
+      </w:r>
+      <w:r>
+        <w:t xml:space="preserve"> </w:t>
+      </w:r>
+      <w:r>
+        <w:rPr>
+          <w:i/>
+        </w:rPr>
+        <w:t xml:space="preserve">Wings of Mystery</w:t>
+      </w:r>
+      <w:r>
+        <w:t xml:space="preserve">, also released in 1962.</w:t>
+      </w:r>
+    </w:p>
+    <w:p>
+      <w:r>
+        <w:t xml:space="preserve">Hoehling sued Mooney and Universal for copyright infringement. The district court granted defendants' motion for summary judgment and the Second Circuit affirmed, holding that, assuming both copying and substantial similarity, all the similarities pertained to categories of noncopyrightable material.</w:t>
+      </w:r>
+    </w:p>
+    <w:p>
+      <w:r>
+        <w:t xml:space="preserve">The court noted the sabotage hypothesis espoused in Hoehling's book was based entirely on interpretation of historical fact and was not copyrightable.</w:t>
+      </w:r>
+      <w:r>
+        <w:t xml:space="preserve"> </w:t>
+      </w:r>
+      <w:hyperlink r:id="rId62">
+        <w:r>
+          <w:rPr>
+            <w:i/>
+            <w:rStyle w:val="Link"/>
+          </w:rPr>
+          <w:t xml:space="preserve">Hoehling</w:t>
+        </w:r>
+      </w:hyperlink>
+      <w:r>
+        <w:t xml:space="preserve">. The same reasoning applied to Hoehling's claim that a number of specific facts, ascertained through his personal research, were copied by defendants. Relying on the</w:t>
+      </w:r>
+      <w:r>
+        <w:t xml:space="preserve"> </w:t>
       </w:r>
       <w:r>
         <w:rPr>
@@ -1322,37 +1449,16 @@
         <w:t xml:space="preserve">Rosemont</w:t>
       </w:r>
       <w:r>
-        <w:t xml:space="preserve">][rosement].</w:t>
-      </w:r>
-    </w:p>
-    <w:p>
-      <w:r>
-        <w:t xml:space="preserve">The Second Circuit has adhered to its position in the most recent appellate case to address the question,</w:t>
-      </w:r>
-      <w:r>
-        <w:t xml:space="preserve"> </w:t>
-      </w:r>
-      <w:hyperlink r:id="rId62">
-        <w:r>
-          <w:rPr>
-            <w:i/>
-            <w:rStyle w:val="Link"/>
-          </w:rPr>
-          <w:t xml:space="preserve">Hoehling v. Universal City Studios, Inc.,</w:t>
-        </w:r>
-        <w:r>
-          <w:rPr>
-            <w:rStyle w:val="Link"/>
-          </w:rPr>
-          <w:t xml:space="preserve"> </w:t>
-        </w:r>
-        <w:r>
-          <w:rPr>
-            <w:rStyle w:val="Link"/>
-          </w:rPr>
-          <w:t xml:space="preserve">(2d Cir. 1980)</w:t>
-        </w:r>
-      </w:hyperlink>
+        <w:t xml:space="preserve"> </w:t>
+      </w:r>
+      <w:r>
+        <w:t xml:space="preserve">case, the court stated that factual information is in the public domain and "each [defendant] had the right to 'avail himself of the facts contained' in Hoehling's book and to 'use such information, whether correct or incorrect, in his own literary work.'"</w:t>
+      </w:r>
+    </w:p>
+    <w:p>
+      <w:r>
+        <w:t xml:space="preserve">We find the approach taken by the Second Circuit in</w:t>
+      </w:r>
       <w:r>
         <w:t xml:space="preserve"> </w:t>
       </w:r>
@@ -1366,69 +1472,7 @@
         <w:t xml:space="preserve"> </w:t>
       </w:r>
       <w:r>
-        <w:t xml:space="preserve">involved various literary accounts of the last voyage and mysterious destruction of the German dirigible Hindenberg. Plaintiff A.A. Hoehling published a book in 1962 entitled,</w:t>
-      </w:r>
-      <w:r>
-        <w:t xml:space="preserve"> </w:t>
-      </w:r>
-      <w:r>
-        <w:rPr>
-          <w:i/>
-        </w:rPr>
-        <w:t xml:space="preserve">Who Destroyed the Hindenberg?</w:t>
-      </w:r>
-      <w:r>
-        <w:t xml:space="preserve"> </w:t>
-      </w:r>
-      <w:r>
-        <w:t xml:space="preserve">Written as a factual account in an objective, reportorial style, the premise of his extensively researched book was that the Hindenberg had been deliberately sabotaged by a member of its crew to embarrass the Nazi regime. Ten years later, defendant Michael McDonald Mooney published his book,</w:t>
-      </w:r>
-      <w:r>
-        <w:t xml:space="preserve"> </w:t>
-      </w:r>
-      <w:r>
-        <w:rPr>
-          <w:i/>
-        </w:rPr>
-        <w:t xml:space="preserve">The Hindenberg.</w:t>
-      </w:r>
-      <w:r>
-        <w:t xml:space="preserve"> </w:t>
-      </w:r>
-      <w:r>
-        <w:t xml:space="preserve">While a more literary than historical account, it also hypothesized sabotage. Universal City Studios purchased the movie rights to Mooney's book and produced a movie under the same title, although the movie differed somewhat from the book. During the litigation, Mooney acknowledged he had consulted Hoehling's book and relied on it for some details in writing his own, but he maintained he first discovered the sabotage theory in Dale Titler's</w:t>
-      </w:r>
-      <w:r>
-        <w:t xml:space="preserve"> </w:t>
-      </w:r>
-      <w:r>
-        <w:rPr>
-          <w:i/>
-        </w:rPr>
-        <w:t xml:space="preserve">Wings of Mystery</w:t>
-      </w:r>
-      <w:r>
-        <w:t xml:space="preserve">, also released in 1962.</w:t>
-      </w:r>
-    </w:p>
-    <w:p>
-      <w:r>
-        <w:t xml:space="preserve">Hoehling sued Mooney and Universal for copyright infringement. The district court granted defendants' motion for summary judgment and the Second Circuit affirmed, holding that, assuming both copying and substantial similarity, all the similarities pertained to categories of noncopyrightable material. The court noted the sabotage hypothesis espoused in Hoehling's book was based entirely on interpretation of historical fact and was not copyrightable.</w:t>
-      </w:r>
-      <w:r>
-        <w:t xml:space="preserve"> </w:t>
-      </w:r>
-      <w:hyperlink r:id="rId62">
-        <w:r>
-          <w:rPr>
-            <w:i/>
-            <w:rStyle w:val="Link"/>
-          </w:rPr>
-          <w:t xml:space="preserve">Hoehling</w:t>
-        </w:r>
-      </w:hyperlink>
-      <w:r>
-        <w:t xml:space="preserve">. The same reasoning applied to Hoehling's claim that a number of specific facts, ascertained through his personal research, were copied by defendants. Relying on the</w:t>
+        <w:t xml:space="preserve">and</w:t>
       </w:r>
       <w:r>
         <w:t xml:space="preserve"> </w:t>
@@ -1443,41 +1487,6 @@
         <w:t xml:space="preserve"> </w:t>
       </w:r>
       <w:r>
-        <w:t xml:space="preserve">case, the court stated that factual information is in the public domain and "each [defendant] had the right to 'avail himself of the facts contained' in Hoehling's book and to 'use such information, whether correct or incorrect, in his own literary work.'"</w:t>
-      </w:r>
-    </w:p>
-    <w:p>
-      <w:r>
-        <w:t xml:space="preserve">We find the approach taken by the Second Circuit in</w:t>
-      </w:r>
-      <w:r>
-        <w:t xml:space="preserve"> </w:t>
-      </w:r>
-      <w:r>
-        <w:rPr>
-          <w:i/>
-        </w:rPr>
-        <w:t xml:space="preserve">Hoehling</w:t>
-      </w:r>
-      <w:r>
-        <w:t xml:space="preserve"> </w:t>
-      </w:r>
-      <w:r>
-        <w:t xml:space="preserve">and</w:t>
-      </w:r>
-      <w:r>
-        <w:t xml:space="preserve"> </w:t>
-      </w:r>
-      <w:r>
-        <w:rPr>
-          <w:i/>
-        </w:rPr>
-        <w:t xml:space="preserve">Rosemont</w:t>
-      </w:r>
-      <w:r>
-        <w:t xml:space="preserve"> </w:t>
-      </w:r>
-      <w:r>
         <w:t xml:space="preserve">to be more consistent with the purpose and intended scope of protection under the copyright law than that implied by</w:t>
       </w:r>
       <w:r>
@@ -1579,10 +1588,10 @@
       <w:pPr>
         <w:pStyle w:val="Heading4"/>
       </w:pPr>
-      <w:bookmarkStart w:id="64" w:name="notes-on-miller-v.-universal"/>
+      <w:bookmarkStart w:id="64" w:name="notable-quotes-from-miller-v.-universal"/>
       <w:bookmarkEnd w:id="64"/>
       <w:r>
-        <w:t xml:space="preserve">Notes On</w:t>
+        <w:t xml:space="preserve">Notable Quotes From</w:t>
       </w:r>
       <w:r>
         <w:t xml:space="preserve"> </w:t>
@@ -2122,6 +2131,27 @@
       </w:pPr>
       <w:r>
         <w:t xml:space="preserve">08-Feb-2015 More edits before merging with ABL</w:t>
+      </w:r>
+    </w:p>
+    <w:p>
+      <w:pPr>
+        <w:pStyle w:val="Compact"/>
+        <w:numPr>
+          <w:numId w:val="1011"/>
+          <w:ilvl w:val="0"/>
+        </w:numPr>
+      </w:pPr>
+      <w:r>
+        <w:t xml:space="preserve">09-Feb-2015 Edit</w:t>
+      </w:r>
+      <w:r>
+        <w:t xml:space="preserve"> </w:t>
+      </w:r>
+      <w:r>
+        <w:rPr>
+          <w:i/>
+        </w:rPr>
+        <w:t xml:space="preserve">Miller v. Universal</w:t>
       </w:r>
     </w:p>
     <w:sectPr/>
@@ -2217,7 +2247,7 @@
     </w:lvl>
   </w:abstractNum>
   <w:abstractNum w:abstractNumId="990">
-    <w:nsid w:val="f483b8c6"/>
+    <w:nsid w:val="d400bee2"/>
     <w:multiLevelType w:val="multilevel"/>
     <w:lvl w:ilvl="0">
       <w:numFmt w:val="bullet"/>
@@ -2298,7 +2328,7 @@
     </w:lvl>
   </w:abstractNum>
   <w:abstractNum w:abstractNumId="991">
-    <w:nsid w:val="fbab046b"/>
+    <w:nsid w:val="ac760da8"/>
     <w:multiLevelType w:val="multilevel"/>
     <w:lvl w:ilvl="0">
       <w:numFmt w:val="bullet"/>

</xml_diff>